<commit_message>
Benchmark and Forecast Script + Restructuring
</commit_message>
<xml_diff>
--- a/Writings/Rossmann Writeup.docx
+++ b/Writings/Rossmann Writeup.docx
@@ -1,13 +1,11 @@
 
 <file path=word/document.xml><?xml version="1.0" encoding="utf-8"?>
-<w:document xmlns:wpc="http://schemas.microsoft.com/office/word/2010/wordprocessingCanvas" xmlns:cx="http://schemas.microsoft.com/office/drawing/2014/chartex" xmlns:cx1="http://schemas.microsoft.com/office/drawing/2015/9/8/chartex" xmlns:cx2="http://schemas.microsoft.com/office/drawing/2015/10/21/chartex" xmlns:cx3="http://schemas.microsoft.com/office/drawing/2016/5/9/chartex" xmlns:cx4="http://schemas.microsoft.com/office/drawing/2016/5/10/chartex" xmlns:cx5="http://schemas.microsoft.com/office/drawing/2016/5/11/chartex" xmlns:cx6="http://schemas.microsoft.com/office/drawing/2016/5/12/chartex" xmlns:cx7="http://schemas.microsoft.com/office/drawing/2016/5/13/chartex" xmlns:cx8="http://schemas.microsoft.com/office/drawing/2016/5/14/chartex" xmlns:mc="http://schemas.openxmlformats.org/markup-compatibility/2006" xmlns:aink="http://schemas.microsoft.com/office/drawing/2016/ink" xmlns:am3d="http://schemas.microsoft.com/office/drawing/2017/model3d" xmlns:o="urn:schemas-microsoft-com:office:office" xmlns:r="http://schemas.openxmlformats.org/officeDocument/2006/relationships" xmlns:m="http://schemas.openxmlformats.org/officeDocument/2006/math" xmlns:v="urn:schemas-microsoft-com:vml" xmlns:wp14="http://schemas.microsoft.com/office/word/2010/wordprocessingDrawing" xmlns:wp="http://schemas.openxmlformats.org/drawingml/2006/wordprocessingDrawing" xmlns:w10="urn:schemas-microsoft-com:office:word" xmlns:w="http://schemas.openxmlformats.org/wordprocessingml/2006/main" xmlns:w14="http://schemas.microsoft.com/office/word/2010/wordml" xmlns:w15="http://schemas.microsoft.com/office/word/2012/wordml" xmlns:w16cid="http://schemas.microsoft.com/office/word/2016/wordml/cid" xmlns:w16se="http://schemas.microsoft.com/office/word/2015/wordml/symex" xmlns:wpg="http://schemas.microsoft.com/office/word/2010/wordprocessingGroup" xmlns:wpi="http://schemas.microsoft.com/office/word/2010/wordprocessingInk" xmlns:wne="http://schemas.microsoft.com/office/word/2006/wordml" xmlns:wps="http://schemas.microsoft.com/office/word/2010/wordprocessingShape" mc:Ignorable="w14 w15 w16se w16cid wp14">
+<w:document xmlns:wpc="http://schemas.microsoft.com/office/word/2010/wordprocessingCanvas" xmlns:cx="http://schemas.microsoft.com/office/drawing/2014/chartex" xmlns:cx1="http://schemas.microsoft.com/office/drawing/2015/9/8/chartex" xmlns:mc="http://schemas.openxmlformats.org/markup-compatibility/2006" xmlns:o="urn:schemas-microsoft-com:office:office" xmlns:r="http://schemas.openxmlformats.org/officeDocument/2006/relationships" xmlns:m="http://schemas.openxmlformats.org/officeDocument/2006/math" xmlns:v="urn:schemas-microsoft-com:vml" xmlns:wp14="http://schemas.microsoft.com/office/word/2010/wordprocessingDrawing" xmlns:wp="http://schemas.openxmlformats.org/drawingml/2006/wordprocessingDrawing" xmlns:w10="urn:schemas-microsoft-com:office:word" xmlns:w="http://schemas.openxmlformats.org/wordprocessingml/2006/main" xmlns:w14="http://schemas.microsoft.com/office/word/2010/wordml" xmlns:w15="http://schemas.microsoft.com/office/word/2012/wordml" xmlns:w16se="http://schemas.microsoft.com/office/word/2015/wordml/symex" xmlns:wpg="http://schemas.microsoft.com/office/word/2010/wordprocessingGroup" xmlns:wpi="http://schemas.microsoft.com/office/word/2010/wordprocessingInk" xmlns:wne="http://schemas.microsoft.com/office/word/2006/wordml" xmlns:wps="http://schemas.microsoft.com/office/word/2010/wordprocessingShape" mc:Ignorable="w14 w15 w16se wp14">
   <w:body>
     <w:p>
-      <w:proofErr w:type="spellStart"/>
       <w:r>
         <w:t>Rossmann</w:t>
       </w:r>
-      <w:proofErr w:type="spellEnd"/>
     </w:p>
     <w:p>
       <w:r>
@@ -137,7 +135,7 @@
     </w:p>
     <w:p>
       <w:pPr>
-        <w:pStyle w:val="ListParagraph"/>
+        <w:pStyle w:val="Listeafsnit"/>
         <w:numPr>
           <w:ilvl w:val="0"/>
           <w:numId w:val="4"/>
@@ -149,7 +147,7 @@
     </w:p>
     <w:p>
       <w:pPr>
-        <w:pStyle w:val="ListParagraph"/>
+        <w:pStyle w:val="Listeafsnit"/>
         <w:numPr>
           <w:ilvl w:val="1"/>
           <w:numId w:val="4"/>
@@ -161,7 +159,7 @@
     </w:p>
     <w:p>
       <w:pPr>
-        <w:pStyle w:val="ListParagraph"/>
+        <w:pStyle w:val="Listeafsnit"/>
         <w:numPr>
           <w:ilvl w:val="1"/>
           <w:numId w:val="4"/>
@@ -173,7 +171,7 @@
     </w:p>
     <w:p>
       <w:pPr>
-        <w:pStyle w:val="ListParagraph"/>
+        <w:pStyle w:val="Listeafsnit"/>
         <w:numPr>
           <w:ilvl w:val="2"/>
           <w:numId w:val="4"/>
@@ -185,7 +183,7 @@
     </w:p>
     <w:p>
       <w:pPr>
-        <w:pStyle w:val="ListParagraph"/>
+        <w:pStyle w:val="Listeafsnit"/>
         <w:numPr>
           <w:ilvl w:val="1"/>
           <w:numId w:val="4"/>
@@ -197,7 +195,7 @@
     </w:p>
     <w:p>
       <w:pPr>
-        <w:pStyle w:val="ListParagraph"/>
+        <w:pStyle w:val="Listeafsnit"/>
         <w:numPr>
           <w:ilvl w:val="2"/>
           <w:numId w:val="4"/>
@@ -209,7 +207,7 @@
     </w:p>
     <w:p>
       <w:pPr>
-        <w:pStyle w:val="ListParagraph"/>
+        <w:pStyle w:val="Listeafsnit"/>
         <w:numPr>
           <w:ilvl w:val="2"/>
           <w:numId w:val="4"/>
@@ -221,7 +219,7 @@
     </w:p>
     <w:p>
       <w:pPr>
-        <w:pStyle w:val="ListParagraph"/>
+        <w:pStyle w:val="Listeafsnit"/>
         <w:numPr>
           <w:ilvl w:val="2"/>
           <w:numId w:val="4"/>
@@ -233,7 +231,7 @@
     </w:p>
     <w:p>
       <w:pPr>
-        <w:pStyle w:val="ListParagraph"/>
+        <w:pStyle w:val="Listeafsnit"/>
         <w:numPr>
           <w:ilvl w:val="2"/>
           <w:numId w:val="4"/>
@@ -245,7 +243,7 @@
     </w:p>
     <w:p>
       <w:pPr>
-        <w:pStyle w:val="ListParagraph"/>
+        <w:pStyle w:val="Listeafsnit"/>
         <w:numPr>
           <w:ilvl w:val="2"/>
           <w:numId w:val="4"/>
@@ -257,7 +255,7 @@
     </w:p>
     <w:p>
       <w:pPr>
-        <w:pStyle w:val="ListParagraph"/>
+        <w:pStyle w:val="Listeafsnit"/>
         <w:numPr>
           <w:ilvl w:val="1"/>
           <w:numId w:val="4"/>
@@ -275,7 +273,7 @@
     </w:p>
     <w:p>
       <w:pPr>
-        <w:pStyle w:val="ListParagraph"/>
+        <w:pStyle w:val="Listeafsnit"/>
         <w:numPr>
           <w:ilvl w:val="2"/>
           <w:numId w:val="4"/>
@@ -287,7 +285,7 @@
     </w:p>
     <w:p>
       <w:pPr>
-        <w:pStyle w:val="ListParagraph"/>
+        <w:pStyle w:val="Listeafsnit"/>
         <w:numPr>
           <w:ilvl w:val="0"/>
           <w:numId w:val="4"/>
@@ -299,7 +297,7 @@
     </w:p>
     <w:p>
       <w:pPr>
-        <w:pStyle w:val="ListParagraph"/>
+        <w:pStyle w:val="Listeafsnit"/>
         <w:numPr>
           <w:ilvl w:val="0"/>
           <w:numId w:val="4"/>
@@ -312,7 +310,7 @@
     </w:p>
     <w:p>
       <w:pPr>
-        <w:pStyle w:val="ListParagraph"/>
+        <w:pStyle w:val="Listeafsnit"/>
         <w:numPr>
           <w:ilvl w:val="1"/>
           <w:numId w:val="4"/>
@@ -324,7 +322,7 @@
     </w:p>
     <w:p>
       <w:pPr>
-        <w:pStyle w:val="ListParagraph"/>
+        <w:pStyle w:val="Listeafsnit"/>
         <w:numPr>
           <w:ilvl w:val="1"/>
           <w:numId w:val="4"/>
@@ -336,7 +334,7 @@
     </w:p>
     <w:p>
       <w:pPr>
-        <w:pStyle w:val="ListParagraph"/>
+        <w:pStyle w:val="Listeafsnit"/>
         <w:numPr>
           <w:ilvl w:val="1"/>
           <w:numId w:val="4"/>
@@ -348,7 +346,7 @@
     </w:p>
     <w:p>
       <w:pPr>
-        <w:pStyle w:val="ListParagraph"/>
+        <w:pStyle w:val="Listeafsnit"/>
         <w:numPr>
           <w:ilvl w:val="0"/>
           <w:numId w:val="4"/>
@@ -360,24 +358,19 @@
     </w:p>
     <w:p>
       <w:pPr>
-        <w:pStyle w:val="ListParagraph"/>
+        <w:pStyle w:val="Listeafsnit"/>
         <w:numPr>
           <w:ilvl w:val="1"/>
           <w:numId w:val="4"/>
         </w:numPr>
       </w:pPr>
-      <w:proofErr w:type="spellStart"/>
-      <w:r>
-        <w:t>Xgboost</w:t>
-      </w:r>
-      <w:proofErr w:type="spellEnd"/>
-      <w:r>
-        <w:t xml:space="preserve"> performed well</w:t>
-      </w:r>
-    </w:p>
-    <w:p>
-      <w:pPr>
-        <w:pStyle w:val="ListParagraph"/>
+      <w:r>
+        <w:t>Xgboost performed well</w:t>
+      </w:r>
+    </w:p>
+    <w:p>
+      <w:pPr>
+        <w:pStyle w:val="Listeafsnit"/>
         <w:numPr>
           <w:ilvl w:val="1"/>
           <w:numId w:val="4"/>
@@ -389,42 +382,31 @@
     </w:p>
     <w:p>
       <w:pPr>
-        <w:pStyle w:val="ListParagraph"/>
+        <w:pStyle w:val="Listeafsnit"/>
         <w:numPr>
           <w:ilvl w:val="1"/>
           <w:numId w:val="4"/>
         </w:numPr>
       </w:pPr>
       <w:r>
-        <w:t>Time series could work</w:t>
-      </w:r>
-      <w:r>
-        <w:t xml:space="preserve"> as part of stacking, </w:t>
-      </w:r>
-      <w:r>
-        <w:t>but not on its own due to the effect of promotions, holidays etc.</w:t>
-      </w:r>
-    </w:p>
-    <w:p>
-      <w:pPr>
-        <w:pStyle w:val="ListParagraph"/>
+        <w:t>Time series could work as part of stacking, but not on its own due to the effect of promotions, holidays etc.</w:t>
+      </w:r>
+    </w:p>
+    <w:p>
+      <w:pPr>
+        <w:pStyle w:val="Listeafsnit"/>
         <w:numPr>
           <w:ilvl w:val="1"/>
           <w:numId w:val="4"/>
         </w:numPr>
       </w:pPr>
-      <w:proofErr w:type="spellStart"/>
-      <w:r>
-        <w:t>Ensembling</w:t>
-      </w:r>
-      <w:proofErr w:type="spellEnd"/>
-      <w:r>
-        <w:t xml:space="preserve"> works</w:t>
-      </w:r>
-    </w:p>
-    <w:p>
-      <w:pPr>
-        <w:pStyle w:val="ListParagraph"/>
+      <w:r>
+        <w:t>Ensembling works</w:t>
+      </w:r>
+    </w:p>
+    <w:p>
+      <w:pPr>
+        <w:pStyle w:val="Listeafsnit"/>
         <w:numPr>
           <w:ilvl w:val="2"/>
           <w:numId w:val="4"/>
@@ -436,7 +418,7 @@
     </w:p>
     <w:p>
       <w:pPr>
-        <w:pStyle w:val="ListParagraph"/>
+        <w:pStyle w:val="Listeafsnit"/>
         <w:numPr>
           <w:ilvl w:val="2"/>
           <w:numId w:val="4"/>
@@ -448,7 +430,7 @@
     </w:p>
     <w:p>
       <w:pPr>
-        <w:pStyle w:val="ListParagraph"/>
+        <w:pStyle w:val="Listeafsnit"/>
         <w:numPr>
           <w:ilvl w:val="2"/>
           <w:numId w:val="4"/>
@@ -460,7 +442,7 @@
     </w:p>
     <w:p>
       <w:pPr>
-        <w:pStyle w:val="ListParagraph"/>
+        <w:pStyle w:val="Listeafsnit"/>
         <w:numPr>
           <w:ilvl w:val="0"/>
           <w:numId w:val="4"/>
@@ -472,30 +454,110 @@
       <w:r>
         <w:tab/>
       </w:r>
+    </w:p>
+    <w:p/>
+    <w:p>
+      <w:pPr>
+        <w:rPr>
+          <w:b/>
+          <w:bCs/>
+        </w:rPr>
+      </w:pPr>
+      <w:r>
+        <w:rPr>
+          <w:b/>
+          <w:bCs/>
+        </w:rPr>
+        <w:t>First Place: Gert 0.08936/0.10021</w:t>
+      </w:r>
+    </w:p>
+    <w:p>
+      <w:pPr>
+        <w:pStyle w:val="Listeafsnit"/>
+        <w:numPr>
+          <w:ilvl w:val="0"/>
+          <w:numId w:val="3"/>
+        </w:numPr>
+        <w:rPr>
+          <w:b/>
+          <w:bCs/>
+        </w:rPr>
+      </w:pPr>
+      <w:r>
+        <w:t>Best individual model XGBoost 0.1058 on private</w:t>
+      </w:r>
+    </w:p>
+    <w:p>
+      <w:pPr>
+        <w:pStyle w:val="Listeafsnit"/>
+        <w:numPr>
+          <w:ilvl w:val="0"/>
+          <w:numId w:val="3"/>
+        </w:numPr>
+        <w:rPr>
+          <w:b/>
+          <w:bCs/>
+        </w:rPr>
+      </w:pPr>
+      <w:r>
+        <w:t>Lots of feature engineering</w:t>
+      </w:r>
+    </w:p>
+    <w:p>
+      <w:pPr>
+        <w:pStyle w:val="Listeafsnit"/>
+        <w:numPr>
+          <w:ilvl w:val="1"/>
+          <w:numId w:val="3"/>
+        </w:numPr>
+        <w:rPr>
+          <w:b/>
+          <w:bCs/>
+        </w:rPr>
+      </w:pPr>
+      <w:r>
+        <w:t>Centrality measures by store/weekday/promo during last 3,6,12,24 months</w:t>
+      </w:r>
+    </w:p>
+    <w:p>
+      <w:pPr>
+        <w:pStyle w:val="Listeafsnit"/>
+        <w:numPr>
+          <w:ilvl w:val="1"/>
+          <w:numId w:val="3"/>
+        </w:numPr>
+        <w:rPr>
+          <w:b/>
+          <w:bCs/>
+        </w:rPr>
+      </w:pPr>
+      <w:r>
+        <w:t>Spread measures tried – only few kept due to overfitting</w:t>
+      </w:r>
+    </w:p>
+    <w:p>
+      <w:pPr>
+        <w:pStyle w:val="Listeafsnit"/>
+        <w:numPr>
+          <w:ilvl w:val="1"/>
+          <w:numId w:val="3"/>
+        </w:numPr>
+        <w:rPr>
+          <w:b/>
+          <w:bCs/>
+        </w:rPr>
+      </w:pPr>
       <w:bookmarkStart w:id="0" w:name="_GoBack"/>
       <w:bookmarkEnd w:id="0"/>
-    </w:p>
-    <w:p/>
-    <w:p>
-      <w:pPr>
-        <w:rPr>
-          <w:b/>
-          <w:bCs/>
-        </w:rPr>
-      </w:pPr>
-      <w:r>
-        <w:rPr>
-          <w:b/>
-          <w:bCs/>
-        </w:rPr>
-        <w:t>First Place: Gert 0.08936/0.10021</w:t>
-      </w:r>
-    </w:p>
-    <w:p>
-      <w:pPr>
-        <w:pStyle w:val="ListParagraph"/>
-        <w:numPr>
-          <w:ilvl w:val="0"/>
+      <w:r>
+        <w:t>Ridge regression for each store on weekday/promo/dayssince2000 on last 3 to 12 months to capture linear trend</w:t>
+      </w:r>
+    </w:p>
+    <w:p>
+      <w:pPr>
+        <w:pStyle w:val="Listeafsnit"/>
+        <w:numPr>
+          <w:ilvl w:val="1"/>
           <w:numId w:val="3"/>
         </w:numPr>
         <w:rPr>
@@ -504,22 +566,14 @@
         </w:rPr>
       </w:pPr>
       <w:r>
-        <w:t xml:space="preserve">Best individual model </w:t>
-      </w:r>
-      <w:proofErr w:type="spellStart"/>
-      <w:r>
-        <w:t>XGBoost</w:t>
-      </w:r>
-      <w:proofErr w:type="spellEnd"/>
-      <w:r>
-        <w:t xml:space="preserve"> 0.1058 on private</w:t>
-      </w:r>
-    </w:p>
-    <w:p>
-      <w:pPr>
-        <w:pStyle w:val="ListParagraph"/>
-        <w:numPr>
-          <w:ilvl w:val="0"/>
+        <w:t>Number of holidays this week, last week, next week</w:t>
+      </w:r>
+    </w:p>
+    <w:p>
+      <w:pPr>
+        <w:pStyle w:val="Listeafsnit"/>
+        <w:numPr>
+          <w:ilvl w:val="1"/>
           <w:numId w:val="3"/>
         </w:numPr>
         <w:rPr>
@@ -528,14 +582,14 @@
         </w:rPr>
       </w:pPr>
       <w:r>
-        <w:t>Lots of feature engineering</w:t>
-      </w:r>
-    </w:p>
-    <w:p>
-      <w:pPr>
-        <w:pStyle w:val="ListParagraph"/>
-        <w:numPr>
-          <w:ilvl w:val="1"/>
+        <w:t>Store Aggregates (encodings)</w:t>
+      </w:r>
+    </w:p>
+    <w:p>
+      <w:pPr>
+        <w:pStyle w:val="Listeafsnit"/>
+        <w:numPr>
+          <w:ilvl w:val="2"/>
           <w:numId w:val="3"/>
         </w:numPr>
         <w:rPr>
@@ -544,14 +598,14 @@
         </w:rPr>
       </w:pPr>
       <w:r>
-        <w:t>Centrality measures by store/weekday/promo during last 3,6,12,24 months</w:t>
-      </w:r>
-    </w:p>
-    <w:p>
-      <w:pPr>
-        <w:pStyle w:val="ListParagraph"/>
-        <w:numPr>
-          <w:ilvl w:val="1"/>
+        <w:t>Avg sales per customer</w:t>
+      </w:r>
+    </w:p>
+    <w:p>
+      <w:pPr>
+        <w:pStyle w:val="Listeafsnit"/>
+        <w:numPr>
+          <w:ilvl w:val="2"/>
           <w:numId w:val="3"/>
         </w:numPr>
         <w:rPr>
@@ -560,14 +614,14 @@
         </w:rPr>
       </w:pPr>
       <w:r>
-        <w:t>Spread measures tried – only few kept due to overfitting</w:t>
-      </w:r>
-    </w:p>
-    <w:p>
-      <w:pPr>
-        <w:pStyle w:val="ListParagraph"/>
-        <w:numPr>
-          <w:ilvl w:val="1"/>
+        <w:t>Promo sales ratio</w:t>
+      </w:r>
+    </w:p>
+    <w:p>
+      <w:pPr>
+        <w:pStyle w:val="Listeafsnit"/>
+        <w:numPr>
+          <w:ilvl w:val="2"/>
           <w:numId w:val="3"/>
         </w:numPr>
         <w:rPr>
@@ -576,14 +630,14 @@
         </w:rPr>
       </w:pPr>
       <w:r>
-        <w:t>Ridge regression for each store on weekday/promo/dayssince2000 on last 3 to 12 months to capture linear trend</w:t>
-      </w:r>
-    </w:p>
-    <w:p>
-      <w:pPr>
-        <w:pStyle w:val="ListParagraph"/>
-        <w:numPr>
-          <w:ilvl w:val="1"/>
+        <w:t>Saturday sales ratio</w:t>
+      </w:r>
+    </w:p>
+    <w:p>
+      <w:pPr>
+        <w:pStyle w:val="Listeafsnit"/>
+        <w:numPr>
+          <w:ilvl w:val="2"/>
           <w:numId w:val="3"/>
         </w:numPr>
         <w:rPr>
@@ -592,12 +646,12 @@
         </w:rPr>
       </w:pPr>
       <w:r>
-        <w:t>Number of holidays this week, last week, next week</w:t>
-      </w:r>
-    </w:p>
-    <w:p>
-      <w:pPr>
-        <w:pStyle w:val="ListParagraph"/>
+        <w:t>Holiday sales ratio</w:t>
+      </w:r>
+    </w:p>
+    <w:p>
+      <w:pPr>
+        <w:pStyle w:val="Listeafsnit"/>
         <w:numPr>
           <w:ilvl w:val="1"/>
           <w:numId w:val="3"/>
@@ -608,12 +662,15 @@
         </w:rPr>
       </w:pPr>
       <w:r>
-        <w:t>Store Aggregates (encodings)</w:t>
-      </w:r>
-    </w:p>
-    <w:p>
-      <w:pPr>
-        <w:pStyle w:val="ListParagraph"/>
+        <w:t>Day Counters (Before, During, After)</w:t>
+      </w:r>
+      <w:r>
+        <w:tab/>
+      </w:r>
+    </w:p>
+    <w:p>
+      <w:pPr>
+        <w:pStyle w:val="Listeafsnit"/>
         <w:numPr>
           <w:ilvl w:val="2"/>
           <w:numId w:val="3"/>
@@ -624,12 +681,12 @@
         </w:rPr>
       </w:pPr>
       <w:r>
-        <w:t>Avg sales per customer</w:t>
-      </w:r>
-    </w:p>
-    <w:p>
-      <w:pPr>
-        <w:pStyle w:val="ListParagraph"/>
+        <w:t>Promo</w:t>
+      </w:r>
+    </w:p>
+    <w:p>
+      <w:pPr>
+        <w:pStyle w:val="Listeafsnit"/>
         <w:numPr>
           <w:ilvl w:val="2"/>
           <w:numId w:val="3"/>
@@ -640,12 +697,12 @@
         </w:rPr>
       </w:pPr>
       <w:r>
-        <w:t>Promo sales ratio</w:t>
-      </w:r>
-    </w:p>
-    <w:p>
-      <w:pPr>
-        <w:pStyle w:val="ListParagraph"/>
+        <w:t>Promo2</w:t>
+      </w:r>
+    </w:p>
+    <w:p>
+      <w:pPr>
+        <w:pStyle w:val="Listeafsnit"/>
         <w:numPr>
           <w:ilvl w:val="2"/>
           <w:numId w:val="3"/>
@@ -656,12 +713,12 @@
         </w:rPr>
       </w:pPr>
       <w:r>
-        <w:t>Saturday sales ratio</w:t>
-      </w:r>
-    </w:p>
-    <w:p>
-      <w:pPr>
-        <w:pStyle w:val="ListParagraph"/>
+        <w:t>Holidays</w:t>
+      </w:r>
+    </w:p>
+    <w:p>
+      <w:pPr>
+        <w:pStyle w:val="Listeafsnit"/>
         <w:numPr>
           <w:ilvl w:val="2"/>
           <w:numId w:val="3"/>
@@ -672,12 +729,12 @@
         </w:rPr>
       </w:pPr>
       <w:r>
-        <w:t>Holiday sales ratio</w:t>
-      </w:r>
-    </w:p>
-    <w:p>
-      <w:pPr>
-        <w:pStyle w:val="ListParagraph"/>
+        <w:t>Refurbishments</w:t>
+      </w:r>
+    </w:p>
+    <w:p>
+      <w:pPr>
+        <w:pStyle w:val="Listeafsnit"/>
         <w:numPr>
           <w:ilvl w:val="1"/>
           <w:numId w:val="3"/>
@@ -688,12 +745,12 @@
         </w:rPr>
       </w:pPr>
       <w:r>
-        <w:t>Day Counters (Before, During, After)</w:t>
-      </w:r>
-    </w:p>
-    <w:p>
-      <w:pPr>
-        <w:pStyle w:val="ListParagraph"/>
+        <w:t>Weather</w:t>
+      </w:r>
+    </w:p>
+    <w:p>
+      <w:pPr>
+        <w:pStyle w:val="Listeafsnit"/>
         <w:numPr>
           <w:ilvl w:val="2"/>
           <w:numId w:val="3"/>
@@ -704,12 +761,12 @@
         </w:rPr>
       </w:pPr>
       <w:r>
-        <w:t>Promo</w:t>
-      </w:r>
-    </w:p>
-    <w:p>
-      <w:pPr>
-        <w:pStyle w:val="ListParagraph"/>
+        <w:t>Max temp</w:t>
+      </w:r>
+    </w:p>
+    <w:p>
+      <w:pPr>
+        <w:pStyle w:val="Listeafsnit"/>
         <w:numPr>
           <w:ilvl w:val="2"/>
           <w:numId w:val="3"/>
@@ -720,14 +777,14 @@
         </w:rPr>
       </w:pPr>
       <w:r>
-        <w:t>Promo2</w:t>
-      </w:r>
-    </w:p>
-    <w:p>
-      <w:pPr>
-        <w:pStyle w:val="ListParagraph"/>
-        <w:numPr>
-          <w:ilvl w:val="2"/>
+        <w:t>Precipitation</w:t>
+      </w:r>
+    </w:p>
+    <w:p>
+      <w:pPr>
+        <w:pStyle w:val="Listeafsnit"/>
+        <w:numPr>
+          <w:ilvl w:val="1"/>
           <w:numId w:val="3"/>
         </w:numPr>
         <w:rPr>
@@ -736,14 +793,14 @@
         </w:rPr>
       </w:pPr>
       <w:r>
-        <w:t>Holidays</w:t>
-      </w:r>
-    </w:p>
-    <w:p>
-      <w:pPr>
-        <w:pStyle w:val="ListParagraph"/>
-        <w:numPr>
-          <w:ilvl w:val="2"/>
+        <w:t>Summer holiday info</w:t>
+      </w:r>
+    </w:p>
+    <w:p>
+      <w:pPr>
+        <w:pStyle w:val="Listeafsnit"/>
+        <w:numPr>
+          <w:ilvl w:val="1"/>
           <w:numId w:val="3"/>
         </w:numPr>
         <w:rPr>
@@ -752,14 +809,14 @@
         </w:rPr>
       </w:pPr>
       <w:r>
-        <w:t>Refurbishments</w:t>
-      </w:r>
-    </w:p>
-    <w:p>
-      <w:pPr>
-        <w:pStyle w:val="ListParagraph"/>
-        <w:numPr>
-          <w:ilvl w:val="1"/>
+        <w:t>Time features</w:t>
+      </w:r>
+    </w:p>
+    <w:p>
+      <w:pPr>
+        <w:pStyle w:val="Listeafsnit"/>
+        <w:numPr>
+          <w:ilvl w:val="2"/>
           <w:numId w:val="3"/>
         </w:numPr>
         <w:rPr>
@@ -768,12 +825,12 @@
         </w:rPr>
       </w:pPr>
       <w:r>
-        <w:t>Weather</w:t>
-      </w:r>
-    </w:p>
-    <w:p>
-      <w:pPr>
-        <w:pStyle w:val="ListParagraph"/>
+        <w:t>Month, Year, Day of Month, Week of Year, Day of Year</w:t>
+      </w:r>
+    </w:p>
+    <w:p>
+      <w:pPr>
+        <w:pStyle w:val="Listeafsnit"/>
         <w:numPr>
           <w:ilvl w:val="2"/>
           <w:numId w:val="3"/>
@@ -784,14 +841,14 @@
         </w:rPr>
       </w:pPr>
       <w:r>
-        <w:t>Max temp</w:t>
-      </w:r>
-    </w:p>
-    <w:p>
-      <w:pPr>
-        <w:pStyle w:val="ListParagraph"/>
-        <w:numPr>
-          <w:ilvl w:val="2"/>
+        <w:t>Overfitted before features were reduced using feature selection</w:t>
+      </w:r>
+    </w:p>
+    <w:p>
+      <w:pPr>
+        <w:pStyle w:val="Listeafsnit"/>
+        <w:numPr>
+          <w:ilvl w:val="0"/>
           <w:numId w:val="3"/>
         </w:numPr>
         <w:rPr>
@@ -800,92 +857,12 @@
         </w:rPr>
       </w:pPr>
       <w:r>
-        <w:t>Precipitation</w:t>
-      </w:r>
-    </w:p>
-    <w:p>
-      <w:pPr>
-        <w:pStyle w:val="ListParagraph"/>
-        <w:numPr>
-          <w:ilvl w:val="1"/>
-          <w:numId w:val="3"/>
-        </w:numPr>
-        <w:rPr>
-          <w:b/>
-          <w:bCs/>
-        </w:rPr>
-      </w:pPr>
-      <w:r>
-        <w:t>Summer holiday info</w:t>
-      </w:r>
-    </w:p>
-    <w:p>
-      <w:pPr>
-        <w:pStyle w:val="ListParagraph"/>
-        <w:numPr>
-          <w:ilvl w:val="1"/>
-          <w:numId w:val="3"/>
-        </w:numPr>
-        <w:rPr>
-          <w:b/>
-          <w:bCs/>
-        </w:rPr>
-      </w:pPr>
-      <w:r>
-        <w:t>Time features</w:t>
-      </w:r>
-    </w:p>
-    <w:p>
-      <w:pPr>
-        <w:pStyle w:val="ListParagraph"/>
-        <w:numPr>
-          <w:ilvl w:val="2"/>
-          <w:numId w:val="3"/>
-        </w:numPr>
-        <w:rPr>
-          <w:b/>
-          <w:bCs/>
-        </w:rPr>
-      </w:pPr>
-      <w:r>
-        <w:t>Month, Year, Day of Month, Week of Year, Day of Year</w:t>
-      </w:r>
-    </w:p>
-    <w:p>
-      <w:pPr>
-        <w:pStyle w:val="ListParagraph"/>
-        <w:numPr>
-          <w:ilvl w:val="2"/>
-          <w:numId w:val="3"/>
-        </w:numPr>
-        <w:rPr>
-          <w:b/>
-          <w:bCs/>
-        </w:rPr>
-      </w:pPr>
-      <w:r>
-        <w:t>Overfitted before features were reduced using feature selection</w:t>
-      </w:r>
-    </w:p>
-    <w:p>
-      <w:pPr>
-        <w:pStyle w:val="ListParagraph"/>
-        <w:numPr>
-          <w:ilvl w:val="0"/>
-          <w:numId w:val="3"/>
-        </w:numPr>
-        <w:rPr>
-          <w:b/>
-          <w:bCs/>
-        </w:rPr>
-      </w:pPr>
-      <w:r>
         <w:t>CV using Last 6 weeks of training</w:t>
       </w:r>
     </w:p>
     <w:p>
       <w:pPr>
-        <w:pStyle w:val="ListParagraph"/>
+        <w:pStyle w:val="Listeafsnit"/>
         <w:numPr>
           <w:ilvl w:val="0"/>
           <w:numId w:val="3"/>
@@ -905,7 +882,7 @@
     </w:p>
     <w:p>
       <w:pPr>
-        <w:pStyle w:val="ListParagraph"/>
+        <w:pStyle w:val="Listeafsnit"/>
         <w:numPr>
           <w:ilvl w:val="1"/>
           <w:numId w:val="3"/>
@@ -924,7 +901,7 @@
     </w:p>
     <w:p>
       <w:pPr>
-        <w:pStyle w:val="ListParagraph"/>
+        <w:pStyle w:val="Listeafsnit"/>
         <w:numPr>
           <w:ilvl w:val="1"/>
           <w:numId w:val="3"/>
@@ -940,7 +917,7 @@
     </w:p>
     <w:p>
       <w:pPr>
-        <w:pStyle w:val="ListParagraph"/>
+        <w:pStyle w:val="Listeafsnit"/>
         <w:numPr>
           <w:ilvl w:val="1"/>
           <w:numId w:val="3"/>
@@ -956,7 +933,7 @@
     </w:p>
     <w:p>
       <w:pPr>
-        <w:pStyle w:val="ListParagraph"/>
+        <w:pStyle w:val="Listeafsnit"/>
         <w:numPr>
           <w:ilvl w:val="0"/>
           <w:numId w:val="3"/>
@@ -966,15 +943,13 @@
           <w:bCs/>
         </w:rPr>
       </w:pPr>
-      <w:proofErr w:type="spellStart"/>
       <w:r>
         <w:t>Ensembling</w:t>
       </w:r>
-      <w:proofErr w:type="spellEnd"/>
-    </w:p>
-    <w:p>
-      <w:pPr>
-        <w:pStyle w:val="ListParagraph"/>
+    </w:p>
+    <w:p>
+      <w:pPr>
+        <w:pStyle w:val="Listeafsnit"/>
         <w:numPr>
           <w:ilvl w:val="1"/>
           <w:numId w:val="3"/>
@@ -996,7 +971,7 @@
     </w:p>
     <w:p>
       <w:pPr>
-        <w:pStyle w:val="ListParagraph"/>
+        <w:pStyle w:val="Listeafsnit"/>
         <w:numPr>
           <w:ilvl w:val="1"/>
           <w:numId w:val="3"/>
@@ -1007,20 +982,12 @@
         </w:rPr>
       </w:pPr>
       <w:r>
-        <w:t xml:space="preserve">Models not using data from most recent month to create </w:t>
-      </w:r>
-      <w:proofErr w:type="spellStart"/>
-      <w:r>
-        <w:t>preds</w:t>
-      </w:r>
-      <w:proofErr w:type="spellEnd"/>
-      <w:r>
-        <w:t xml:space="preserve"> for September</w:t>
-      </w:r>
-    </w:p>
-    <w:p>
-      <w:pPr>
-        <w:pStyle w:val="ListParagraph"/>
+        <w:t>Models not using data from most recent month to create preds for September</w:t>
+      </w:r>
+    </w:p>
+    <w:p>
+      <w:pPr>
+        <w:pStyle w:val="Listeafsnit"/>
         <w:numPr>
           <w:ilvl w:val="1"/>
           <w:numId w:val="3"/>
@@ -1036,7 +1003,7 @@
     </w:p>
     <w:p>
       <w:pPr>
-        <w:pStyle w:val="ListParagraph"/>
+        <w:pStyle w:val="Listeafsnit"/>
         <w:numPr>
           <w:ilvl w:val="0"/>
           <w:numId w:val="3"/>
@@ -1062,44 +1029,12 @@
           <w:b/>
           <w:bCs/>
         </w:rPr>
-        <w:t xml:space="preserve">Second Place: </w:t>
-      </w:r>
-      <w:proofErr w:type="spellStart"/>
-      <w:r>
-        <w:rPr>
-          <w:b/>
-          <w:bCs/>
-        </w:rPr>
-        <w:t>Nima</w:t>
-      </w:r>
-      <w:proofErr w:type="spellEnd"/>
-      <w:r>
-        <w:rPr>
-          <w:b/>
-          <w:bCs/>
-        </w:rPr>
-        <w:t xml:space="preserve"> </w:t>
-      </w:r>
-      <w:proofErr w:type="spellStart"/>
-      <w:r>
-        <w:rPr>
-          <w:b/>
-          <w:bCs/>
-        </w:rPr>
-        <w:t>Shahbazi</w:t>
-      </w:r>
-      <w:proofErr w:type="spellEnd"/>
-      <w:r>
-        <w:rPr>
-          <w:b/>
-          <w:bCs/>
-        </w:rPr>
-        <w:t xml:space="preserve"> 0.09072/0.10386</w:t>
-      </w:r>
-    </w:p>
-    <w:p>
-      <w:pPr>
-        <w:pStyle w:val="ListParagraph"/>
+        <w:t>Second Place: Nima Shahbazi 0.09072/0.10386</w:t>
+      </w:r>
+    </w:p>
+    <w:p>
+      <w:pPr>
+        <w:pStyle w:val="Listeafsnit"/>
         <w:numPr>
           <w:ilvl w:val="0"/>
           <w:numId w:val="2"/>
@@ -1111,7 +1046,7 @@
     </w:p>
     <w:p>
       <w:pPr>
-        <w:pStyle w:val="ListParagraph"/>
+        <w:pStyle w:val="Listeafsnit"/>
         <w:numPr>
           <w:ilvl w:val="1"/>
           <w:numId w:val="2"/>
@@ -1123,27 +1058,19 @@
     </w:p>
     <w:p>
       <w:pPr>
-        <w:pStyle w:val="ListParagraph"/>
+        <w:pStyle w:val="Listeafsnit"/>
         <w:numPr>
           <w:ilvl w:val="1"/>
           <w:numId w:val="2"/>
         </w:numPr>
       </w:pPr>
       <w:r>
-        <w:t xml:space="preserve">Time into promotion /holiday </w:t>
-      </w:r>
-      <w:proofErr w:type="spellStart"/>
-      <w:r>
-        <w:t>etc</w:t>
-      </w:r>
-      <w:proofErr w:type="spellEnd"/>
-      <w:r>
-        <w:t>, -&gt; time till end</w:t>
-      </w:r>
-    </w:p>
-    <w:p>
-      <w:pPr>
-        <w:pStyle w:val="ListParagraph"/>
+        <w:t>Time into promotion /holiday etc, -&gt; time till end</w:t>
+      </w:r>
+    </w:p>
+    <w:p>
+      <w:pPr>
+        <w:pStyle w:val="Listeafsnit"/>
         <w:numPr>
           <w:ilvl w:val="1"/>
           <w:numId w:val="2"/>
@@ -1155,7 +1082,7 @@
     </w:p>
     <w:p>
       <w:pPr>
-        <w:pStyle w:val="ListParagraph"/>
+        <w:pStyle w:val="Listeafsnit"/>
         <w:numPr>
           <w:ilvl w:val="0"/>
           <w:numId w:val="2"/>
@@ -1167,7 +1094,7 @@
     </w:p>
     <w:p>
       <w:pPr>
-        <w:pStyle w:val="ListParagraph"/>
+        <w:pStyle w:val="Listeafsnit"/>
         <w:numPr>
           <w:ilvl w:val="1"/>
           <w:numId w:val="2"/>
@@ -1179,7 +1106,7 @@
     </w:p>
     <w:p>
       <w:pPr>
-        <w:pStyle w:val="ListParagraph"/>
+        <w:pStyle w:val="Listeafsnit"/>
         <w:numPr>
           <w:ilvl w:val="1"/>
           <w:numId w:val="2"/>
@@ -1191,7 +1118,7 @@
     </w:p>
     <w:p>
       <w:pPr>
-        <w:pStyle w:val="ListParagraph"/>
+        <w:pStyle w:val="Listeafsnit"/>
         <w:numPr>
           <w:ilvl w:val="1"/>
           <w:numId w:val="2"/>
@@ -1203,50 +1130,26 @@
     </w:p>
     <w:p>
       <w:pPr>
-        <w:pStyle w:val="ListParagraph"/>
+        <w:pStyle w:val="Listeafsnit"/>
         <w:numPr>
           <w:ilvl w:val="1"/>
           <w:numId w:val="2"/>
         </w:numPr>
       </w:pPr>
       <w:r>
-        <w:t xml:space="preserve">Split by store, </w:t>
-      </w:r>
-      <w:proofErr w:type="spellStart"/>
-      <w:r>
-        <w:t>dow</w:t>
-      </w:r>
-      <w:proofErr w:type="spellEnd"/>
-      <w:r>
-        <w:t>, promotion</w:t>
-      </w:r>
-    </w:p>
-    <w:p>
-      <w:pPr>
-        <w:pStyle w:val="ListParagraph"/>
+        <w:t>Split by store, dow, promotion</w:t>
+      </w:r>
+    </w:p>
+    <w:p>
+      <w:pPr>
+        <w:pStyle w:val="Listeafsnit"/>
         <w:numPr>
           <w:ilvl w:val="0"/>
           <w:numId w:val="2"/>
         </w:numPr>
       </w:pPr>
       <w:r>
-        <w:t xml:space="preserve">Used </w:t>
-      </w:r>
-      <w:proofErr w:type="spellStart"/>
-      <w:r>
-        <w:t>XGBoost</w:t>
-      </w:r>
-      <w:proofErr w:type="spellEnd"/>
-      <w:r>
-        <w:t xml:space="preserve"> and </w:t>
-      </w:r>
-      <w:proofErr w:type="spellStart"/>
-      <w:r>
-        <w:t>ensembling</w:t>
-      </w:r>
-      <w:proofErr w:type="spellEnd"/>
-      <w:r>
-        <w:t xml:space="preserve"> of multiple model</w:t>
+        <w:t>Used XGBoost and ensembling of multiple model</w:t>
       </w:r>
     </w:p>
     <w:p>
@@ -1262,23 +1165,7 @@
           <w:b/>
           <w:bCs/>
         </w:rPr>
-        <w:t xml:space="preserve"> </w:t>
-      </w:r>
-      <w:proofErr w:type="spellStart"/>
-      <w:r>
-        <w:rPr>
-          <w:b/>
-          <w:bCs/>
-        </w:rPr>
-        <w:t>entron</w:t>
-      </w:r>
-      <w:proofErr w:type="spellEnd"/>
-      <w:r>
-        <w:rPr>
-          <w:b/>
-          <w:bCs/>
-        </w:rPr>
-        <w:t xml:space="preserve"> 0.09563/0.10583</w:t>
+        <w:t xml:space="preserve"> entron 0.09563/0.10583</w:t>
       </w:r>
     </w:p>
     <w:p>
@@ -1288,110 +1175,13 @@
     </w:p>
     <w:p>
       <w:r>
-        <w:t xml:space="preserve">Embeddings + Input -&gt; </w:t>
-      </w:r>
-      <w:proofErr w:type="spellStart"/>
-      <w:r>
-        <w:t>Concatted</w:t>
-      </w:r>
-      <w:proofErr w:type="spellEnd"/>
-    </w:p>
-    <w:p>
-      <w:pPr>
-        <w:rPr>
-          <w:lang w:val="da-DK"/>
-        </w:rPr>
-      </w:pPr>
-      <w:r>
-        <w:rPr>
-          <w:lang w:val="da-DK"/>
-        </w:rPr>
-        <w:t xml:space="preserve">Dropout (0.02) -&gt; </w:t>
-      </w:r>
-      <w:proofErr w:type="spellStart"/>
-      <w:r>
-        <w:rPr>
-          <w:lang w:val="da-DK"/>
-        </w:rPr>
-        <w:t>Dense</w:t>
-      </w:r>
-      <w:proofErr w:type="spellEnd"/>
-      <w:r>
-        <w:rPr>
-          <w:lang w:val="da-DK"/>
-        </w:rPr>
-        <w:t xml:space="preserve"> (1000) -&gt; </w:t>
-      </w:r>
-      <w:proofErr w:type="spellStart"/>
-      <w:r>
-        <w:rPr>
-          <w:lang w:val="da-DK"/>
-        </w:rPr>
-        <w:t>Relu</w:t>
-      </w:r>
-      <w:proofErr w:type="spellEnd"/>
-      <w:r>
-        <w:rPr>
-          <w:lang w:val="da-DK"/>
-        </w:rPr>
-        <w:t xml:space="preserve"> -&gt; </w:t>
-      </w:r>
-      <w:proofErr w:type="spellStart"/>
-      <w:r>
-        <w:rPr>
-          <w:lang w:val="da-DK"/>
-        </w:rPr>
-        <w:t>Dense</w:t>
-      </w:r>
-      <w:proofErr w:type="spellEnd"/>
-      <w:r>
-        <w:rPr>
-          <w:lang w:val="da-DK"/>
-        </w:rPr>
-        <w:t xml:space="preserve"> (500) -&gt; </w:t>
-      </w:r>
-      <w:proofErr w:type="spellStart"/>
-      <w:r>
-        <w:rPr>
-          <w:lang w:val="da-DK"/>
-        </w:rPr>
-        <w:t>R</w:t>
-      </w:r>
-      <w:r>
-        <w:rPr>
-          <w:lang w:val="da-DK"/>
-        </w:rPr>
-        <w:t>elu</w:t>
-      </w:r>
-      <w:proofErr w:type="spellEnd"/>
-      <w:r>
-        <w:rPr>
-          <w:lang w:val="da-DK"/>
-        </w:rPr>
-        <w:t xml:space="preserve"> -&gt; </w:t>
-      </w:r>
-      <w:proofErr w:type="spellStart"/>
-      <w:r>
-        <w:rPr>
-          <w:lang w:val="da-DK"/>
-        </w:rPr>
-        <w:t>Dense</w:t>
-      </w:r>
-      <w:proofErr w:type="spellEnd"/>
-      <w:r>
-        <w:rPr>
-          <w:lang w:val="da-DK"/>
-        </w:rPr>
-        <w:t xml:space="preserve">(1) -&gt; </w:t>
-      </w:r>
-      <w:proofErr w:type="spellStart"/>
-      <w:r>
-        <w:rPr>
-          <w:lang w:val="da-DK"/>
-        </w:rPr>
-        <w:t>Sigmoid</w:t>
-      </w:r>
-      <w:proofErr w:type="spellEnd"/>
+        <w:t>Embeddings + Input -&gt; Concatted</w:t>
+      </w:r>
+    </w:p>
+    <w:p>
+      <w:r>
+        <w:t>Dropout (0.02) -&gt; Dense (1000) -&gt; Relu -&gt; Dense (500) -&gt; Relu -&gt; Dense(1) -&gt; Sigmoid</w:t>
+      </w:r>
     </w:p>
     <w:p>
       <w:r>
@@ -1403,44 +1193,25 @@
     </w:p>
     <w:p>
       <w:pPr>
-        <w:pStyle w:val="ListParagraph"/>
-        <w:numPr>
-          <w:ilvl w:val="0"/>
-          <w:numId w:val="1"/>
-        </w:numPr>
-      </w:pPr>
-      <w:r>
-        <w:t xml:space="preserve">For all </w:t>
-      </w:r>
-      <w:proofErr w:type="spellStart"/>
-      <w:r>
-        <w:t>categoricals</w:t>
-      </w:r>
-      <w:proofErr w:type="spellEnd"/>
-      <w:r>
-        <w:t xml:space="preserve">: date information </w:t>
-      </w:r>
-      <w:r>
-        <w:t xml:space="preserve">(year, month, day, </w:t>
-      </w:r>
-      <w:proofErr w:type="spellStart"/>
-      <w:r>
-        <w:t>dow</w:t>
-      </w:r>
-      <w:proofErr w:type="spellEnd"/>
+        <w:pStyle w:val="Listeafsnit"/>
+        <w:numPr>
+          <w:ilvl w:val="0"/>
+          <w:numId w:val="1"/>
+        </w:numPr>
+      </w:pPr>
+      <w:r>
+        <w:t>For all categoricals: date information (year, month, day, dow</w:t>
+      </w:r>
       <w:r>
         <w:t>, week</w:t>
       </w:r>
       <w:r>
-        <w:t>)</w:t>
-      </w:r>
-      <w:r>
-        <w:t xml:space="preserve"> and state, store</w:t>
-      </w:r>
-    </w:p>
-    <w:p>
-      <w:pPr>
-        <w:pStyle w:val="ListParagraph"/>
+        <w:t>) and state, store</w:t>
+      </w:r>
+    </w:p>
+    <w:p>
+      <w:pPr>
+        <w:pStyle w:val="Listeafsnit"/>
         <w:numPr>
           <w:ilvl w:val="0"/>
           <w:numId w:val="1"/>
@@ -1452,7 +1223,7 @@
     </w:p>
     <w:p>
       <w:pPr>
-        <w:pStyle w:val="ListParagraph"/>
+        <w:pStyle w:val="Listeafsnit"/>
         <w:numPr>
           <w:ilvl w:val="0"/>
           <w:numId w:val="1"/>
@@ -1464,7 +1235,7 @@
     </w:p>
     <w:p>
       <w:pPr>
-        <w:pStyle w:val="ListParagraph"/>
+        <w:pStyle w:val="Listeafsnit"/>
         <w:numPr>
           <w:ilvl w:val="0"/>
           <w:numId w:val="1"/>
@@ -1476,21 +1247,19 @@
     </w:p>
     <w:p>
       <w:pPr>
-        <w:pStyle w:val="ListParagraph"/>
-        <w:numPr>
-          <w:ilvl w:val="0"/>
-          <w:numId w:val="1"/>
-        </w:numPr>
-      </w:pPr>
-      <w:proofErr w:type="spellStart"/>
+        <w:pStyle w:val="Listeafsnit"/>
+        <w:numPr>
+          <w:ilvl w:val="0"/>
+          <w:numId w:val="1"/>
+        </w:numPr>
+      </w:pPr>
       <w:r>
         <w:t>HasCompetitionMonths</w:t>
       </w:r>
-      <w:proofErr w:type="spellEnd"/>
-    </w:p>
-    <w:p>
-      <w:pPr>
-        <w:pStyle w:val="ListParagraph"/>
+    </w:p>
+    <w:p>
+      <w:pPr>
+        <w:pStyle w:val="Listeafsnit"/>
         <w:numPr>
           <w:ilvl w:val="0"/>
           <w:numId w:val="1"/>
@@ -1502,7 +1271,7 @@
     </w:p>
     <w:p>
       <w:pPr>
-        <w:pStyle w:val="ListParagraph"/>
+        <w:pStyle w:val="Listeafsnit"/>
         <w:numPr>
           <w:ilvl w:val="0"/>
           <w:numId w:val="1"/>
@@ -1514,7 +1283,7 @@
     </w:p>
     <w:p>
       <w:pPr>
-        <w:pStyle w:val="ListParagraph"/>
+        <w:pStyle w:val="Listeafsnit"/>
         <w:numPr>
           <w:ilvl w:val="0"/>
           <w:numId w:val="1"/>
@@ -1526,7 +1295,7 @@
     </w:p>
     <w:p>
       <w:pPr>
-        <w:pStyle w:val="ListParagraph"/>
+        <w:pStyle w:val="Listeafsnit"/>
         <w:numPr>
           <w:ilvl w:val="0"/>
           <w:numId w:val="1"/>
@@ -1538,24 +1307,19 @@
     </w:p>
     <w:p>
       <w:pPr>
-        <w:pStyle w:val="ListParagraph"/>
-        <w:numPr>
-          <w:ilvl w:val="0"/>
-          <w:numId w:val="1"/>
-        </w:numPr>
-      </w:pPr>
-      <w:r>
-        <w:t xml:space="preserve">Holidays/Promo in last 7 days </w:t>
-      </w:r>
-      <w:proofErr w:type="spellStart"/>
-      <w:r>
-        <w:t>days</w:t>
-      </w:r>
-      <w:proofErr w:type="spellEnd"/>
-    </w:p>
-    <w:p>
-      <w:pPr>
-        <w:pStyle w:val="ListParagraph"/>
+        <w:pStyle w:val="Listeafsnit"/>
+        <w:numPr>
+          <w:ilvl w:val="0"/>
+          <w:numId w:val="1"/>
+        </w:numPr>
+      </w:pPr>
+      <w:r>
+        <w:t>Holidays/Promo in last 7 days days</w:t>
+      </w:r>
+    </w:p>
+    <w:p>
+      <w:pPr>
+        <w:pStyle w:val="Listeafsnit"/>
         <w:numPr>
           <w:ilvl w:val="0"/>
           <w:numId w:val="1"/>
@@ -1567,7 +1331,7 @@
     </w:p>
     <w:p>
       <w:pPr>
-        <w:pStyle w:val="ListParagraph"/>
+        <w:pStyle w:val="Listeafsnit"/>
         <w:numPr>
           <w:ilvl w:val="0"/>
           <w:numId w:val="1"/>
@@ -1579,21 +1343,19 @@
     </w:p>
     <w:p>
       <w:pPr>
-        <w:pStyle w:val="ListParagraph"/>
-        <w:numPr>
-          <w:ilvl w:val="0"/>
-          <w:numId w:val="1"/>
-        </w:numPr>
-      </w:pPr>
-      <w:proofErr w:type="spellStart"/>
+        <w:pStyle w:val="Listeafsnit"/>
+        <w:numPr>
+          <w:ilvl w:val="0"/>
+          <w:numId w:val="1"/>
+        </w:numPr>
+      </w:pPr>
       <w:r>
         <w:t>CompetitionDistance</w:t>
       </w:r>
-      <w:proofErr w:type="spellEnd"/>
-    </w:p>
-    <w:p>
-      <w:pPr>
-        <w:pStyle w:val="ListParagraph"/>
+    </w:p>
+    <w:p>
+      <w:pPr>
+        <w:pStyle w:val="Listeafsnit"/>
         <w:numPr>
           <w:ilvl w:val="0"/>
           <w:numId w:val="1"/>
@@ -1606,7 +1368,7 @@
     </w:p>
     <w:p>
       <w:pPr>
-        <w:pStyle w:val="ListParagraph"/>
+        <w:pStyle w:val="Listeafsnit"/>
         <w:numPr>
           <w:ilvl w:val="1"/>
           <w:numId w:val="1"/>
@@ -1618,7 +1380,7 @@
     </w:p>
     <w:p>
       <w:pPr>
-        <w:pStyle w:val="ListParagraph"/>
+        <w:pStyle w:val="Listeafsnit"/>
         <w:numPr>
           <w:ilvl w:val="1"/>
           <w:numId w:val="1"/>
@@ -1630,7 +1392,7 @@
     </w:p>
     <w:p>
       <w:pPr>
-        <w:pStyle w:val="ListParagraph"/>
+        <w:pStyle w:val="Listeafsnit"/>
         <w:numPr>
           <w:ilvl w:val="1"/>
           <w:numId w:val="1"/>
@@ -1642,7 +1404,7 @@
     </w:p>
     <w:p>
       <w:pPr>
-        <w:pStyle w:val="ListParagraph"/>
+        <w:pStyle w:val="Listeafsnit"/>
         <w:numPr>
           <w:ilvl w:val="1"/>
           <w:numId w:val="1"/>
@@ -1654,7 +1416,7 @@
     </w:p>
     <w:p>
       <w:pPr>
-        <w:pStyle w:val="ListParagraph"/>
+        <w:pStyle w:val="Listeafsnit"/>
         <w:numPr>
           <w:ilvl w:val="1"/>
           <w:numId w:val="1"/>
@@ -1666,7 +1428,7 @@
     </w:p>
     <w:p>
       <w:pPr>
-        <w:pStyle w:val="ListParagraph"/>
+        <w:pStyle w:val="Listeafsnit"/>
         <w:numPr>
           <w:ilvl w:val="0"/>
           <w:numId w:val="1"/>
@@ -1678,21 +1440,19 @@
     </w:p>
     <w:p>
       <w:pPr>
-        <w:pStyle w:val="ListParagraph"/>
-        <w:numPr>
-          <w:ilvl w:val="0"/>
-          <w:numId w:val="1"/>
-        </w:numPr>
-      </w:pPr>
-      <w:proofErr w:type="spellStart"/>
+        <w:pStyle w:val="Listeafsnit"/>
+        <w:numPr>
+          <w:ilvl w:val="0"/>
+          <w:numId w:val="1"/>
+        </w:numPr>
+      </w:pPr>
       <w:r>
         <w:t>StoreType</w:t>
       </w:r>
-      <w:proofErr w:type="spellEnd"/>
-    </w:p>
-    <w:p>
-      <w:pPr>
-        <w:pStyle w:val="ListParagraph"/>
+    </w:p>
+    <w:p>
+      <w:pPr>
+        <w:pStyle w:val="Listeafsnit"/>
         <w:numPr>
           <w:ilvl w:val="0"/>
           <w:numId w:val="1"/>
@@ -1704,7 +1464,7 @@
     </w:p>
     <w:p>
       <w:pPr>
-        <w:pStyle w:val="ListParagraph"/>
+        <w:pStyle w:val="Listeafsnit"/>
         <w:numPr>
           <w:ilvl w:val="0"/>
           <w:numId w:val="1"/>
@@ -1731,27 +1491,19 @@
     </w:p>
     <w:p>
       <w:pPr>
-        <w:pStyle w:val="ListParagraph"/>
-        <w:numPr>
-          <w:ilvl w:val="0"/>
-          <w:numId w:val="1"/>
-        </w:numPr>
-      </w:pPr>
-      <w:r>
-        <w:t xml:space="preserve">Ensemble of </w:t>
-      </w:r>
-      <w:proofErr w:type="spellStart"/>
-      <w:r>
-        <w:t>XGboost</w:t>
-      </w:r>
-      <w:proofErr w:type="spellEnd"/>
-      <w:r>
-        <w:t xml:space="preserve"> models -&gt; 6 models</w:t>
-      </w:r>
-    </w:p>
-    <w:p>
-      <w:pPr>
-        <w:pStyle w:val="ListParagraph"/>
+        <w:pStyle w:val="Listeafsnit"/>
+        <w:numPr>
+          <w:ilvl w:val="0"/>
+          <w:numId w:val="1"/>
+        </w:numPr>
+      </w:pPr>
+      <w:r>
+        <w:t>Ensemble of XGboost models -&gt; 6 models</w:t>
+      </w:r>
+    </w:p>
+    <w:p>
+      <w:pPr>
+        <w:pStyle w:val="Listeafsnit"/>
         <w:numPr>
           <w:ilvl w:val="0"/>
           <w:numId w:val="1"/>
@@ -1763,7 +1515,7 @@
     </w:p>
     <w:p>
       <w:pPr>
-        <w:pStyle w:val="ListParagraph"/>
+        <w:pStyle w:val="Listeafsnit"/>
         <w:numPr>
           <w:ilvl w:val="0"/>
           <w:numId w:val="1"/>
@@ -1775,7 +1527,7 @@
     </w:p>
     <w:p>
       <w:pPr>
-        <w:pStyle w:val="ListParagraph"/>
+        <w:pStyle w:val="Listeafsnit"/>
         <w:numPr>
           <w:ilvl w:val="0"/>
           <w:numId w:val="1"/>
@@ -1787,7 +1539,7 @@
     </w:p>
     <w:p>
       <w:pPr>
-        <w:pStyle w:val="ListParagraph"/>
+        <w:pStyle w:val="Listeafsnit"/>
         <w:numPr>
           <w:ilvl w:val="0"/>
           <w:numId w:val="1"/>
@@ -1799,21 +1551,19 @@
     </w:p>
     <w:p>
       <w:pPr>
-        <w:pStyle w:val="ListParagraph"/>
-        <w:numPr>
-          <w:ilvl w:val="1"/>
-          <w:numId w:val="1"/>
-        </w:numPr>
-      </w:pPr>
-      <w:proofErr w:type="spellStart"/>
+        <w:pStyle w:val="Listeafsnit"/>
+        <w:numPr>
+          <w:ilvl w:val="1"/>
+          <w:numId w:val="1"/>
+        </w:numPr>
+      </w:pPr>
       <w:r>
         <w:t>WoM</w:t>
       </w:r>
-      <w:proofErr w:type="spellEnd"/>
-    </w:p>
-    <w:p>
-      <w:pPr>
-        <w:pStyle w:val="ListParagraph"/>
+    </w:p>
+    <w:p>
+      <w:pPr>
+        <w:pStyle w:val="Listeafsnit"/>
         <w:numPr>
           <w:ilvl w:val="1"/>
           <w:numId w:val="1"/>
@@ -1825,7 +1575,7 @@
     </w:p>
     <w:p>
       <w:pPr>
-        <w:pStyle w:val="ListParagraph"/>
+        <w:pStyle w:val="Listeafsnit"/>
         <w:numPr>
           <w:ilvl w:val="1"/>
           <w:numId w:val="1"/>
@@ -1837,7 +1587,7 @@
     </w:p>
     <w:p>
       <w:pPr>
-        <w:pStyle w:val="ListParagraph"/>
+        <w:pStyle w:val="Listeafsnit"/>
         <w:numPr>
           <w:ilvl w:val="1"/>
           <w:numId w:val="1"/>
@@ -1849,7 +1599,7 @@
     </w:p>
     <w:p>
       <w:pPr>
-        <w:pStyle w:val="ListParagraph"/>
+        <w:pStyle w:val="Listeafsnit"/>
         <w:numPr>
           <w:ilvl w:val="1"/>
           <w:numId w:val="1"/>
@@ -1861,7 +1611,7 @@
     </w:p>
     <w:p>
       <w:pPr>
-        <w:pStyle w:val="ListParagraph"/>
+        <w:pStyle w:val="Listeafsnit"/>
         <w:numPr>
           <w:ilvl w:val="1"/>
           <w:numId w:val="1"/>
@@ -1873,21 +1623,19 @@
     </w:p>
     <w:p>
       <w:pPr>
-        <w:pStyle w:val="ListParagraph"/>
-        <w:numPr>
-          <w:ilvl w:val="1"/>
-          <w:numId w:val="1"/>
-        </w:numPr>
-      </w:pPr>
-      <w:proofErr w:type="spellStart"/>
+        <w:pStyle w:val="Listeafsnit"/>
+        <w:numPr>
+          <w:ilvl w:val="1"/>
+          <w:numId w:val="1"/>
+        </w:numPr>
+      </w:pPr>
       <w:r>
         <w:t>DoW</w:t>
       </w:r>
-      <w:proofErr w:type="spellEnd"/>
-    </w:p>
-    <w:p>
-      <w:pPr>
-        <w:pStyle w:val="ListParagraph"/>
+    </w:p>
+    <w:p>
+      <w:pPr>
+        <w:pStyle w:val="Listeafsnit"/>
         <w:numPr>
           <w:ilvl w:val="1"/>
           <w:numId w:val="1"/>
@@ -1899,7 +1647,7 @@
     </w:p>
     <w:p>
       <w:pPr>
-        <w:pStyle w:val="ListParagraph"/>
+        <w:pStyle w:val="Listeafsnit"/>
         <w:numPr>
           <w:ilvl w:val="1"/>
           <w:numId w:val="1"/>
@@ -1911,35 +1659,31 @@
     </w:p>
     <w:p>
       <w:pPr>
-        <w:pStyle w:val="ListParagraph"/>
-        <w:numPr>
-          <w:ilvl w:val="1"/>
-          <w:numId w:val="1"/>
-        </w:numPr>
-      </w:pPr>
-      <w:proofErr w:type="spellStart"/>
+        <w:pStyle w:val="Listeafsnit"/>
+        <w:numPr>
+          <w:ilvl w:val="1"/>
+          <w:numId w:val="1"/>
+        </w:numPr>
+      </w:pPr>
       <w:r>
         <w:t>CompDist</w:t>
       </w:r>
-      <w:proofErr w:type="spellEnd"/>
-    </w:p>
-    <w:p>
-      <w:pPr>
-        <w:pStyle w:val="ListParagraph"/>
-        <w:numPr>
-          <w:ilvl w:val="1"/>
-          <w:numId w:val="1"/>
-        </w:numPr>
-      </w:pPr>
-      <w:proofErr w:type="spellStart"/>
+    </w:p>
+    <w:p>
+      <w:pPr>
+        <w:pStyle w:val="Listeafsnit"/>
+        <w:numPr>
+          <w:ilvl w:val="1"/>
+          <w:numId w:val="1"/>
+        </w:numPr>
+      </w:pPr>
       <w:r>
         <w:t>CompOpenSince</w:t>
       </w:r>
-      <w:proofErr w:type="spellEnd"/>
-    </w:p>
-    <w:p>
-      <w:pPr>
-        <w:pStyle w:val="ListParagraph"/>
+    </w:p>
+    <w:p>
+      <w:pPr>
+        <w:pStyle w:val="Listeafsnit"/>
         <w:numPr>
           <w:ilvl w:val="1"/>
           <w:numId w:val="1"/>
@@ -1951,21 +1695,19 @@
     </w:p>
     <w:p>
       <w:pPr>
-        <w:pStyle w:val="ListParagraph"/>
-        <w:numPr>
-          <w:ilvl w:val="1"/>
-          <w:numId w:val="1"/>
-        </w:numPr>
-      </w:pPr>
-      <w:proofErr w:type="spellStart"/>
+        <w:pStyle w:val="Listeafsnit"/>
+        <w:numPr>
+          <w:ilvl w:val="1"/>
+          <w:numId w:val="1"/>
+        </w:numPr>
+      </w:pPr>
       <w:r>
         <w:t>MeanLogSalesBy</w:t>
       </w:r>
-      <w:proofErr w:type="spellEnd"/>
-    </w:p>
-    <w:p>
-      <w:pPr>
-        <w:pStyle w:val="ListParagraph"/>
+    </w:p>
+    <w:p>
+      <w:pPr>
+        <w:pStyle w:val="Listeafsnit"/>
         <w:numPr>
           <w:ilvl w:val="2"/>
           <w:numId w:val="1"/>
@@ -1977,7 +1719,7 @@
     </w:p>
     <w:p>
       <w:pPr>
-        <w:pStyle w:val="ListParagraph"/>
+        <w:pStyle w:val="Listeafsnit"/>
         <w:numPr>
           <w:ilvl w:val="2"/>
           <w:numId w:val="1"/>
@@ -1989,21 +1731,19 @@
     </w:p>
     <w:p>
       <w:pPr>
-        <w:pStyle w:val="ListParagraph"/>
-        <w:numPr>
-          <w:ilvl w:val="2"/>
-          <w:numId w:val="1"/>
-        </w:numPr>
-      </w:pPr>
-      <w:proofErr w:type="spellStart"/>
+        <w:pStyle w:val="Listeafsnit"/>
+        <w:numPr>
+          <w:ilvl w:val="2"/>
+          <w:numId w:val="1"/>
+        </w:numPr>
+      </w:pPr>
       <w:r>
         <w:t>StateHoliday</w:t>
       </w:r>
-      <w:proofErr w:type="spellEnd"/>
-    </w:p>
-    <w:p>
-      <w:pPr>
-        <w:pStyle w:val="ListParagraph"/>
+    </w:p>
+    <w:p>
+      <w:pPr>
+        <w:pStyle w:val="Listeafsnit"/>
         <w:numPr>
           <w:ilvl w:val="2"/>
           <w:numId w:val="1"/>
@@ -2015,35 +1755,31 @@
     </w:p>
     <w:p>
       <w:pPr>
-        <w:pStyle w:val="ListParagraph"/>
-        <w:numPr>
-          <w:ilvl w:val="2"/>
-          <w:numId w:val="1"/>
-        </w:numPr>
-      </w:pPr>
-      <w:proofErr w:type="spellStart"/>
+        <w:pStyle w:val="Listeafsnit"/>
+        <w:numPr>
+          <w:ilvl w:val="2"/>
+          <w:numId w:val="1"/>
+        </w:numPr>
+      </w:pPr>
       <w:r>
         <w:t>PromoInterval</w:t>
       </w:r>
-      <w:proofErr w:type="spellEnd"/>
-    </w:p>
-    <w:p>
-      <w:pPr>
-        <w:pStyle w:val="ListParagraph"/>
-        <w:numPr>
-          <w:ilvl w:val="2"/>
-          <w:numId w:val="1"/>
-        </w:numPr>
-      </w:pPr>
-      <w:proofErr w:type="spellStart"/>
+    </w:p>
+    <w:p>
+      <w:pPr>
+        <w:pStyle w:val="Listeafsnit"/>
+        <w:numPr>
+          <w:ilvl w:val="2"/>
+          <w:numId w:val="1"/>
+        </w:numPr>
+      </w:pPr>
       <w:r>
         <w:t>StorePromoDow</w:t>
       </w:r>
-      <w:proofErr w:type="spellEnd"/>
-    </w:p>
-    <w:p>
-      <w:pPr>
-        <w:pStyle w:val="ListParagraph"/>
+    </w:p>
+    <w:p>
+      <w:pPr>
+        <w:pStyle w:val="Listeafsnit"/>
         <w:numPr>
           <w:ilvl w:val="2"/>
           <w:numId w:val="1"/>
@@ -2055,35 +1791,31 @@
     </w:p>
     <w:p>
       <w:pPr>
-        <w:pStyle w:val="ListParagraph"/>
-        <w:numPr>
-          <w:ilvl w:val="1"/>
-          <w:numId w:val="1"/>
-        </w:numPr>
-      </w:pPr>
-      <w:proofErr w:type="spellStart"/>
+        <w:pStyle w:val="Listeafsnit"/>
+        <w:numPr>
+          <w:ilvl w:val="1"/>
+          <w:numId w:val="1"/>
+        </w:numPr>
+      </w:pPr>
       <w:r>
         <w:t>MeanLogCustomerBy</w:t>
       </w:r>
-      <w:proofErr w:type="spellEnd"/>
-    </w:p>
-    <w:p>
-      <w:pPr>
-        <w:pStyle w:val="ListParagraph"/>
-        <w:numPr>
-          <w:ilvl w:val="2"/>
-          <w:numId w:val="1"/>
-        </w:numPr>
-      </w:pPr>
-      <w:proofErr w:type="spellStart"/>
+    </w:p>
+    <w:p>
+      <w:pPr>
+        <w:pStyle w:val="Listeafsnit"/>
+        <w:numPr>
+          <w:ilvl w:val="2"/>
+          <w:numId w:val="1"/>
+        </w:numPr>
+      </w:pPr>
       <w:r>
         <w:t>StorePromoDow</w:t>
       </w:r>
-      <w:proofErr w:type="spellEnd"/>
-    </w:p>
-    <w:p>
-      <w:pPr>
-        <w:pStyle w:val="ListParagraph"/>
+    </w:p>
+    <w:p>
+      <w:pPr>
+        <w:pStyle w:val="Listeafsnit"/>
         <w:numPr>
           <w:ilvl w:val="1"/>
           <w:numId w:val="1"/>
@@ -2095,7 +1827,7 @@
     </w:p>
     <w:p>
       <w:pPr>
-        <w:pStyle w:val="ListParagraph"/>
+        <w:pStyle w:val="Listeafsnit"/>
         <w:numPr>
           <w:ilvl w:val="1"/>
           <w:numId w:val="1"/>
@@ -2107,7 +1839,7 @@
     </w:p>
     <w:p>
       <w:pPr>
-        <w:pStyle w:val="ListParagraph"/>
+        <w:pStyle w:val="Listeafsnit"/>
         <w:numPr>
           <w:ilvl w:val="0"/>
           <w:numId w:val="1"/>
@@ -2120,27 +1852,19 @@
     </w:p>
     <w:p>
       <w:pPr>
-        <w:pStyle w:val="ListParagraph"/>
-        <w:numPr>
-          <w:ilvl w:val="0"/>
-          <w:numId w:val="1"/>
-        </w:numPr>
-      </w:pPr>
-      <w:r>
-        <w:t xml:space="preserve">Custom Hessian in </w:t>
-      </w:r>
-      <w:proofErr w:type="spellStart"/>
-      <w:r>
-        <w:t>Xgboost</w:t>
-      </w:r>
-      <w:proofErr w:type="spellEnd"/>
-      <w:r>
-        <w:t xml:space="preserve"> -&gt; not sure why this worked</w:t>
-      </w:r>
-    </w:p>
-    <w:p>
-      <w:pPr>
-        <w:pStyle w:val="ListParagraph"/>
+        <w:pStyle w:val="Listeafsnit"/>
+        <w:numPr>
+          <w:ilvl w:val="0"/>
+          <w:numId w:val="1"/>
+        </w:numPr>
+      </w:pPr>
+      <w:r>
+        <w:t>Custom Hessian in Xgboost -&gt; not sure why this worked</w:t>
+      </w:r>
+    </w:p>
+    <w:p>
+      <w:pPr>
+        <w:pStyle w:val="Listeafsnit"/>
         <w:numPr>
           <w:ilvl w:val="0"/>
           <w:numId w:val="1"/>
@@ -2152,7 +1876,7 @@
     </w:p>
     <w:p>
       <w:pPr>
-        <w:pStyle w:val="ListParagraph"/>
+        <w:pStyle w:val="Listeafsnit"/>
         <w:numPr>
           <w:ilvl w:val="0"/>
           <w:numId w:val="1"/>
@@ -2189,23 +1913,7 @@
           <w:b/>
           <w:bCs/>
         </w:rPr>
-        <w:t xml:space="preserve"> Place: </w:t>
-      </w:r>
-      <w:proofErr w:type="spellStart"/>
-      <w:r>
-        <w:rPr>
-          <w:b/>
-          <w:bCs/>
-        </w:rPr>
-        <w:t>Bishwarup</w:t>
-      </w:r>
-      <w:proofErr w:type="spellEnd"/>
-      <w:r>
-        <w:rPr>
-          <w:b/>
-          <w:bCs/>
-        </w:rPr>
-        <w:t xml:space="preserve"> B</w:t>
+        <w:t xml:space="preserve"> Place: Bishwarup B</w:t>
       </w:r>
       <w:r>
         <w:rPr>
@@ -2217,7 +1925,7 @@
     </w:p>
     <w:p>
       <w:pPr>
-        <w:pStyle w:val="ListParagraph"/>
+        <w:pStyle w:val="Listeafsnit"/>
         <w:numPr>
           <w:ilvl w:val="0"/>
           <w:numId w:val="1"/>
@@ -2229,7 +1937,7 @@
     </w:p>
     <w:p>
       <w:pPr>
-        <w:pStyle w:val="ListParagraph"/>
+        <w:pStyle w:val="Listeafsnit"/>
         <w:numPr>
           <w:ilvl w:val="1"/>
           <w:numId w:val="1"/>
@@ -2241,7 +1949,7 @@
     </w:p>
     <w:p>
       <w:pPr>
-        <w:pStyle w:val="ListParagraph"/>
+        <w:pStyle w:val="Listeafsnit"/>
         <w:numPr>
           <w:ilvl w:val="1"/>
           <w:numId w:val="1"/>
@@ -2253,72 +1961,43 @@
     </w:p>
     <w:p>
       <w:pPr>
-        <w:pStyle w:val="ListParagraph"/>
-        <w:numPr>
-          <w:ilvl w:val="1"/>
-          <w:numId w:val="1"/>
-        </w:numPr>
-      </w:pPr>
-      <w:r>
-        <w:t xml:space="preserve">Auto </w:t>
-      </w:r>
-      <w:proofErr w:type="spellStart"/>
-      <w:r>
-        <w:t>arima</w:t>
-      </w:r>
-      <w:proofErr w:type="spellEnd"/>
-      <w:r>
-        <w:t xml:space="preserve"> (+ with </w:t>
-      </w:r>
-      <w:proofErr w:type="spellStart"/>
-      <w:r>
-        <w:t>fourier</w:t>
-      </w:r>
-      <w:proofErr w:type="spellEnd"/>
-      <w:r>
-        <w:t>)</w:t>
-      </w:r>
-    </w:p>
-    <w:p>
-      <w:pPr>
-        <w:pStyle w:val="ListParagraph"/>
-        <w:numPr>
-          <w:ilvl w:val="1"/>
-          <w:numId w:val="1"/>
-        </w:numPr>
-      </w:pPr>
-      <w:r>
-        <w:t xml:space="preserve">XGB with </w:t>
-      </w:r>
-      <w:proofErr w:type="spellStart"/>
-      <w:r>
-        <w:t>auto.arima</w:t>
-      </w:r>
-      <w:proofErr w:type="spellEnd"/>
-      <w:r>
-        <w:t xml:space="preserve"> stacked</w:t>
-      </w:r>
-    </w:p>
-    <w:p>
-      <w:pPr>
-        <w:pStyle w:val="ListParagraph"/>
-        <w:numPr>
-          <w:ilvl w:val="1"/>
-          <w:numId w:val="1"/>
-        </w:numPr>
-      </w:pPr>
-      <w:r>
-        <w:t xml:space="preserve">XGB on the residuals of </w:t>
-      </w:r>
-      <w:proofErr w:type="spellStart"/>
-      <w:r>
-        <w:t>auto.arima</w:t>
-      </w:r>
-      <w:proofErr w:type="spellEnd"/>
-    </w:p>
-    <w:p>
-      <w:pPr>
-        <w:pStyle w:val="ListParagraph"/>
+        <w:pStyle w:val="Listeafsnit"/>
+        <w:numPr>
+          <w:ilvl w:val="1"/>
+          <w:numId w:val="1"/>
+        </w:numPr>
+      </w:pPr>
+      <w:r>
+        <w:t>Auto arima (+ with fourier)</w:t>
+      </w:r>
+    </w:p>
+    <w:p>
+      <w:pPr>
+        <w:pStyle w:val="Listeafsnit"/>
+        <w:numPr>
+          <w:ilvl w:val="1"/>
+          <w:numId w:val="1"/>
+        </w:numPr>
+      </w:pPr>
+      <w:r>
+        <w:t>XGB with auto.arima stacked</w:t>
+      </w:r>
+    </w:p>
+    <w:p>
+      <w:pPr>
+        <w:pStyle w:val="Listeafsnit"/>
+        <w:numPr>
+          <w:ilvl w:val="1"/>
+          <w:numId w:val="1"/>
+        </w:numPr>
+      </w:pPr>
+      <w:r>
+        <w:t>XGB on the residuals of auto.arima</w:t>
+      </w:r>
+    </w:p>
+    <w:p>
+      <w:pPr>
+        <w:pStyle w:val="Listeafsnit"/>
         <w:numPr>
           <w:ilvl w:val="1"/>
           <w:numId w:val="1"/>
@@ -2330,7 +2009,7 @@
     </w:p>
     <w:p>
       <w:pPr>
-        <w:pStyle w:val="ListParagraph"/>
+        <w:pStyle w:val="Listeafsnit"/>
         <w:numPr>
           <w:ilvl w:val="1"/>
           <w:numId w:val="1"/>
@@ -2342,7 +2021,7 @@
     </w:p>
     <w:p>
       <w:pPr>
-        <w:pStyle w:val="ListParagraph"/>
+        <w:pStyle w:val="Listeafsnit"/>
         <w:numPr>
           <w:ilvl w:val="1"/>
           <w:numId w:val="1"/>
@@ -2354,7 +2033,7 @@
     </w:p>
     <w:p>
       <w:pPr>
-        <w:pStyle w:val="ListParagraph"/>
+        <w:pStyle w:val="Listeafsnit"/>
         <w:numPr>
           <w:ilvl w:val="0"/>
           <w:numId w:val="1"/>
@@ -2366,7 +2045,7 @@
     </w:p>
     <w:p>
       <w:pPr>
-        <w:pStyle w:val="ListParagraph"/>
+        <w:pStyle w:val="Listeafsnit"/>
         <w:numPr>
           <w:ilvl w:val="1"/>
           <w:numId w:val="1"/>
@@ -2378,7 +2057,7 @@
     </w:p>
     <w:p>
       <w:pPr>
-        <w:pStyle w:val="ListParagraph"/>
+        <w:pStyle w:val="Listeafsnit"/>
         <w:numPr>
           <w:ilvl w:val="1"/>
           <w:numId w:val="1"/>
@@ -2390,7 +2069,7 @@
     </w:p>
     <w:p>
       <w:pPr>
-        <w:pStyle w:val="ListParagraph"/>
+        <w:pStyle w:val="Listeafsnit"/>
         <w:numPr>
           <w:ilvl w:val="0"/>
           <w:numId w:val="1"/>
@@ -2402,48 +2081,19 @@
     </w:p>
     <w:p>
       <w:pPr>
-        <w:pStyle w:val="ListParagraph"/>
-        <w:numPr>
-          <w:ilvl w:val="1"/>
-          <w:numId w:val="1"/>
-        </w:numPr>
-      </w:pPr>
-      <w:proofErr w:type="spellStart"/>
-      <w:r>
-        <w:t>WoY</w:t>
-      </w:r>
-      <w:proofErr w:type="spellEnd"/>
-      <w:r>
-        <w:t xml:space="preserve">, Quarter, </w:t>
-      </w:r>
-      <w:proofErr w:type="spellStart"/>
-      <w:r>
-        <w:t>WeekStartDay</w:t>
-      </w:r>
-      <w:proofErr w:type="spellEnd"/>
-      <w:r>
-        <w:t xml:space="preserve">, </w:t>
-      </w:r>
-      <w:proofErr w:type="spellStart"/>
-      <w:r>
-        <w:t>WeekEndDay</w:t>
-      </w:r>
-      <w:proofErr w:type="spellEnd"/>
-      <w:r>
-        <w:t xml:space="preserve">, </w:t>
-      </w:r>
-      <w:proofErr w:type="spellStart"/>
-      <w:r>
-        <w:t>WoM</w:t>
-      </w:r>
-      <w:proofErr w:type="spellEnd"/>
-      <w:r>
-        <w:t>, Refurbishment</w:t>
-      </w:r>
-    </w:p>
-    <w:p>
-      <w:pPr>
-        <w:pStyle w:val="ListParagraph"/>
+        <w:pStyle w:val="Listeafsnit"/>
+        <w:numPr>
+          <w:ilvl w:val="1"/>
+          <w:numId w:val="1"/>
+        </w:numPr>
+      </w:pPr>
+      <w:r>
+        <w:t>WoY, Quarter, WeekStartDay, WeekEndDay, WoM, Refurbishment</w:t>
+      </w:r>
+    </w:p>
+    <w:p>
+      <w:pPr>
+        <w:pStyle w:val="Listeafsnit"/>
         <w:numPr>
           <w:ilvl w:val="1"/>
           <w:numId w:val="1"/>
@@ -2455,7 +2105,7 @@
     </w:p>
     <w:p>
       <w:pPr>
-        <w:pStyle w:val="ListParagraph"/>
+        <w:pStyle w:val="Listeafsnit"/>
         <w:numPr>
           <w:ilvl w:val="2"/>
           <w:numId w:val="1"/>
@@ -2467,7 +2117,7 @@
     </w:p>
     <w:p>
       <w:pPr>
-        <w:pStyle w:val="ListParagraph"/>
+        <w:pStyle w:val="Listeafsnit"/>
         <w:numPr>
           <w:ilvl w:val="2"/>
           <w:numId w:val="1"/>
@@ -2479,7 +2129,7 @@
     </w:p>
     <w:p>
       <w:pPr>
-        <w:pStyle w:val="ListParagraph"/>
+        <w:pStyle w:val="Listeafsnit"/>
         <w:numPr>
           <w:ilvl w:val="2"/>
           <w:numId w:val="1"/>
@@ -2491,24 +2141,19 @@
     </w:p>
     <w:p>
       <w:pPr>
-        <w:pStyle w:val="ListParagraph"/>
-        <w:numPr>
-          <w:ilvl w:val="2"/>
-          <w:numId w:val="1"/>
-        </w:numPr>
-      </w:pPr>
-      <w:r>
-        <w:t xml:space="preserve">Time in </w:t>
-      </w:r>
-      <w:proofErr w:type="spellStart"/>
-      <w:r>
-        <w:t>promocycle</w:t>
-      </w:r>
-      <w:proofErr w:type="spellEnd"/>
-    </w:p>
-    <w:p>
-      <w:pPr>
-        <w:pStyle w:val="ListParagraph"/>
+        <w:pStyle w:val="Listeafsnit"/>
+        <w:numPr>
+          <w:ilvl w:val="2"/>
+          <w:numId w:val="1"/>
+        </w:numPr>
+      </w:pPr>
+      <w:r>
+        <w:t>Time in promocycle</w:t>
+      </w:r>
+    </w:p>
+    <w:p>
+      <w:pPr>
+        <w:pStyle w:val="Listeafsnit"/>
         <w:numPr>
           <w:ilvl w:val="1"/>
           <w:numId w:val="1"/>
@@ -2520,73 +2165,61 @@
     </w:p>
     <w:p>
       <w:pPr>
-        <w:pStyle w:val="ListParagraph"/>
-        <w:numPr>
-          <w:ilvl w:val="2"/>
-          <w:numId w:val="1"/>
-        </w:numPr>
-      </w:pPr>
-      <w:r>
-        <w:t>Median by store/</w:t>
-      </w:r>
-      <w:proofErr w:type="spellStart"/>
+        <w:pStyle w:val="Listeafsnit"/>
+        <w:numPr>
+          <w:ilvl w:val="2"/>
+          <w:numId w:val="1"/>
+        </w:numPr>
+      </w:pPr>
+      <w:r>
+        <w:t>Median by store/dow</w:t>
+      </w:r>
+    </w:p>
+    <w:p>
+      <w:pPr>
+        <w:pStyle w:val="Listeafsnit"/>
+        <w:numPr>
+          <w:ilvl w:val="2"/>
+          <w:numId w:val="1"/>
+        </w:numPr>
+      </w:pPr>
+      <w:r>
+        <w:t>Mean Sales per Customer by store</w:t>
+      </w:r>
+    </w:p>
+    <w:p>
+      <w:pPr>
+        <w:pStyle w:val="Listeafsnit"/>
+        <w:numPr>
+          <w:ilvl w:val="2"/>
+          <w:numId w:val="1"/>
+        </w:numPr>
+      </w:pPr>
+      <w:r>
+        <w:t>Mean sales per customer by store/dow</w:t>
+      </w:r>
+    </w:p>
+    <w:p>
+      <w:pPr>
+        <w:pStyle w:val="Listeafsnit"/>
+        <w:numPr>
+          <w:ilvl w:val="2"/>
+          <w:numId w:val="1"/>
+        </w:numPr>
+      </w:pPr>
+      <w:r>
+        <w:t xml:space="preserve">Ratio of promo/non promo sales by </w:t>
+      </w:r>
+      <w:r>
+        <w:t>store/</w:t>
+      </w:r>
       <w:r>
         <w:t>dow</w:t>
       </w:r>
-      <w:proofErr w:type="spellEnd"/>
-    </w:p>
-    <w:p>
-      <w:pPr>
-        <w:pStyle w:val="ListParagraph"/>
-        <w:numPr>
-          <w:ilvl w:val="2"/>
-          <w:numId w:val="1"/>
-        </w:numPr>
-      </w:pPr>
-      <w:r>
-        <w:t>Mean Sales per Customer by store</w:t>
-      </w:r>
-    </w:p>
-    <w:p>
-      <w:pPr>
-        <w:pStyle w:val="ListParagraph"/>
-        <w:numPr>
-          <w:ilvl w:val="2"/>
-          <w:numId w:val="1"/>
-        </w:numPr>
-      </w:pPr>
-      <w:r>
-        <w:t>Mean sales per customer by store/</w:t>
-      </w:r>
-      <w:proofErr w:type="spellStart"/>
-      <w:r>
-        <w:t>dow</w:t>
-      </w:r>
-      <w:proofErr w:type="spellEnd"/>
-    </w:p>
-    <w:p>
-      <w:pPr>
-        <w:pStyle w:val="ListParagraph"/>
-        <w:numPr>
-          <w:ilvl w:val="2"/>
-          <w:numId w:val="1"/>
-        </w:numPr>
-      </w:pPr>
-      <w:r>
-        <w:t xml:space="preserve">Ratio of promo/non promo sales by </w:t>
-      </w:r>
-      <w:r>
-        <w:t>store/</w:t>
-      </w:r>
-      <w:proofErr w:type="spellStart"/>
-      <w:r>
-        <w:t>dow</w:t>
-      </w:r>
-      <w:proofErr w:type="spellEnd"/>
-    </w:p>
-    <w:p>
-      <w:pPr>
-        <w:pStyle w:val="ListParagraph"/>
+    </w:p>
+    <w:p>
+      <w:pPr>
+        <w:pStyle w:val="Listeafsnit"/>
         <w:numPr>
           <w:ilvl w:val="2"/>
           <w:numId w:val="1"/>
@@ -2598,24 +2231,19 @@
     </w:p>
     <w:p>
       <w:pPr>
-        <w:pStyle w:val="ListParagraph"/>
-        <w:numPr>
-          <w:ilvl w:val="2"/>
-          <w:numId w:val="1"/>
-        </w:numPr>
-      </w:pPr>
-      <w:r>
-        <w:t>Median customer by store/</w:t>
-      </w:r>
-      <w:proofErr w:type="spellStart"/>
-      <w:r>
-        <w:t>dow</w:t>
-      </w:r>
-      <w:proofErr w:type="spellEnd"/>
-    </w:p>
-    <w:p>
-      <w:pPr>
-        <w:pStyle w:val="ListParagraph"/>
+        <w:pStyle w:val="Listeafsnit"/>
+        <w:numPr>
+          <w:ilvl w:val="2"/>
+          <w:numId w:val="1"/>
+        </w:numPr>
+      </w:pPr>
+      <w:r>
+        <w:t>Median customer by store/dow</w:t>
+      </w:r>
+    </w:p>
+    <w:p>
+      <w:pPr>
+        <w:pStyle w:val="Listeafsnit"/>
         <w:numPr>
           <w:ilvl w:val="2"/>
           <w:numId w:val="1"/>
@@ -2627,24 +2255,19 @@
     </w:p>
     <w:p>
       <w:pPr>
-        <w:pStyle w:val="ListParagraph"/>
-        <w:numPr>
-          <w:ilvl w:val="2"/>
-          <w:numId w:val="1"/>
-        </w:numPr>
-      </w:pPr>
-      <w:r>
-        <w:t>Var by store/promo/</w:t>
-      </w:r>
-      <w:proofErr w:type="spellStart"/>
-      <w:r>
-        <w:t>dow</w:t>
-      </w:r>
-      <w:proofErr w:type="spellEnd"/>
-    </w:p>
-    <w:p>
-      <w:pPr>
-        <w:pStyle w:val="ListParagraph"/>
+        <w:pStyle w:val="Listeafsnit"/>
+        <w:numPr>
+          <w:ilvl w:val="2"/>
+          <w:numId w:val="1"/>
+        </w:numPr>
+      </w:pPr>
+      <w:r>
+        <w:t>Var by store/promo/dow</w:t>
+      </w:r>
+    </w:p>
+    <w:p>
+      <w:pPr>
+        <w:pStyle w:val="Listeafsnit"/>
         <w:numPr>
           <w:ilvl w:val="2"/>
           <w:numId w:val="1"/>
@@ -2656,32 +2279,19 @@
     </w:p>
     <w:p>
       <w:pPr>
-        <w:pStyle w:val="ListParagraph"/>
-        <w:numPr>
-          <w:ilvl w:val="1"/>
-          <w:numId w:val="1"/>
-        </w:numPr>
-      </w:pPr>
-      <w:proofErr w:type="spellStart"/>
-      <w:r>
-        <w:t>Pct</w:t>
-      </w:r>
-      <w:proofErr w:type="spellEnd"/>
-      <w:r>
-        <w:t xml:space="preserve"> of </w:t>
-      </w:r>
-      <w:proofErr w:type="spellStart"/>
-      <w:r>
-        <w:t>storevolume</w:t>
-      </w:r>
-      <w:proofErr w:type="spellEnd"/>
-      <w:r>
-        <w:t xml:space="preserve"> out of store/state/type/assortment cluster</w:t>
-      </w:r>
-    </w:p>
-    <w:p>
-      <w:pPr>
-        <w:pStyle w:val="ListParagraph"/>
+        <w:pStyle w:val="Listeafsnit"/>
+        <w:numPr>
+          <w:ilvl w:val="1"/>
+          <w:numId w:val="1"/>
+        </w:numPr>
+      </w:pPr>
+      <w:r>
+        <w:t>Pct of storevolume out of store/state/type/assortment cluster</w:t>
+      </w:r>
+    </w:p>
+    <w:p>
+      <w:pPr>
+        <w:pStyle w:val="Listeafsnit"/>
         <w:numPr>
           <w:ilvl w:val="1"/>
           <w:numId w:val="1"/>
@@ -2693,24 +2303,19 @@
     </w:p>
     <w:p>
       <w:pPr>
-        <w:pStyle w:val="ListParagraph"/>
-        <w:numPr>
-          <w:ilvl w:val="1"/>
-          <w:numId w:val="1"/>
-        </w:numPr>
-      </w:pPr>
-      <w:proofErr w:type="spellStart"/>
-      <w:r>
-        <w:t>KMeans</w:t>
-      </w:r>
-      <w:proofErr w:type="spellEnd"/>
-      <w:r>
-        <w:t xml:space="preserve"> cluster based on sales</w:t>
-      </w:r>
-    </w:p>
-    <w:p>
-      <w:pPr>
-        <w:pStyle w:val="ListParagraph"/>
+        <w:pStyle w:val="Listeafsnit"/>
+        <w:numPr>
+          <w:ilvl w:val="1"/>
+          <w:numId w:val="1"/>
+        </w:numPr>
+      </w:pPr>
+      <w:r>
+        <w:t>KMeans cluster based on sales</w:t>
+      </w:r>
+    </w:p>
+    <w:p>
+      <w:pPr>
+        <w:pStyle w:val="Listeafsnit"/>
         <w:numPr>
           <w:ilvl w:val="1"/>
           <w:numId w:val="1"/>
@@ -2722,7 +2327,7 @@
     </w:p>
     <w:p>
       <w:pPr>
-        <w:pStyle w:val="ListParagraph"/>
+        <w:pStyle w:val="Listeafsnit"/>
         <w:numPr>
           <w:ilvl w:val="1"/>
           <w:numId w:val="1"/>
@@ -2734,7 +2339,7 @@
     </w:p>
     <w:p>
       <w:pPr>
-        <w:pStyle w:val="ListParagraph"/>
+        <w:pStyle w:val="Listeafsnit"/>
         <w:numPr>
           <w:ilvl w:val="1"/>
           <w:numId w:val="1"/>
@@ -2783,7 +2388,7 @@
     </w:p>
     <w:p>
       <w:pPr>
-        <w:pStyle w:val="ListParagraph"/>
+        <w:pStyle w:val="Listeafsnit"/>
         <w:numPr>
           <w:ilvl w:val="0"/>
           <w:numId w:val="1"/>
@@ -2791,15 +2396,7 @@
       </w:pPr>
       <w:r>
         <w:lastRenderedPageBreak/>
-        <w:t xml:space="preserve">Combined </w:t>
-      </w:r>
-      <w:proofErr w:type="spellStart"/>
-      <w:r>
-        <w:t>Xgboost</w:t>
-      </w:r>
-      <w:proofErr w:type="spellEnd"/>
-      <w:r>
-        <w:t xml:space="preserve"> and time series models</w:t>
+        <w:t>Combined Xgboost and time series models</w:t>
       </w:r>
       <w:r>
         <w:t>: Stacking</w:t>
@@ -2807,7 +2404,7 @@
     </w:p>
     <w:p>
       <w:pPr>
-        <w:pStyle w:val="ListParagraph"/>
+        <w:pStyle w:val="Listeafsnit"/>
         <w:numPr>
           <w:ilvl w:val="0"/>
           <w:numId w:val="1"/>
@@ -2819,7 +2416,7 @@
     </w:p>
     <w:p>
       <w:pPr>
-        <w:pStyle w:val="ListParagraph"/>
+        <w:pStyle w:val="Listeafsnit"/>
         <w:numPr>
           <w:ilvl w:val="0"/>
           <w:numId w:val="1"/>
@@ -2831,7 +2428,7 @@
     </w:p>
     <w:p>
       <w:pPr>
-        <w:pStyle w:val="ListParagraph"/>
+        <w:pStyle w:val="Listeafsnit"/>
         <w:numPr>
           <w:ilvl w:val="1"/>
           <w:numId w:val="1"/>
@@ -2843,7 +2440,7 @@
     </w:p>
     <w:p>
       <w:pPr>
-        <w:pStyle w:val="ListParagraph"/>
+        <w:pStyle w:val="Listeafsnit"/>
         <w:numPr>
           <w:ilvl w:val="1"/>
           <w:numId w:val="1"/>
@@ -2855,27 +2452,19 @@
     </w:p>
     <w:p>
       <w:pPr>
-        <w:pStyle w:val="ListParagraph"/>
-        <w:numPr>
-          <w:ilvl w:val="0"/>
-          <w:numId w:val="1"/>
-        </w:numPr>
-      </w:pPr>
-      <w:r>
-        <w:t xml:space="preserve">Use </w:t>
-      </w:r>
-      <w:proofErr w:type="spellStart"/>
-      <w:r>
-        <w:t>Xgboost</w:t>
-      </w:r>
-      <w:proofErr w:type="spellEnd"/>
-      <w:r>
-        <w:t xml:space="preserve"> on residuals:</w:t>
-      </w:r>
-    </w:p>
-    <w:p>
-      <w:pPr>
-        <w:pStyle w:val="ListParagraph"/>
+        <w:pStyle w:val="Listeafsnit"/>
+        <w:numPr>
+          <w:ilvl w:val="0"/>
+          <w:numId w:val="1"/>
+        </w:numPr>
+      </w:pPr>
+      <w:r>
+        <w:t>Use Xgboost on residuals:</w:t>
+      </w:r>
+    </w:p>
+    <w:p>
+      <w:pPr>
+        <w:pStyle w:val="Listeafsnit"/>
         <w:numPr>
           <w:ilvl w:val="1"/>
           <w:numId w:val="1"/>
@@ -2887,7 +2476,7 @@
     </w:p>
     <w:p>
       <w:pPr>
-        <w:pStyle w:val="ListParagraph"/>
+        <w:pStyle w:val="Listeafsnit"/>
         <w:numPr>
           <w:ilvl w:val="1"/>
           <w:numId w:val="1"/>
@@ -2899,7 +2488,7 @@
     </w:p>
     <w:p>
       <w:pPr>
-        <w:pStyle w:val="ListParagraph"/>
+        <w:pStyle w:val="Listeafsnit"/>
         <w:numPr>
           <w:ilvl w:val="1"/>
           <w:numId w:val="1"/>
@@ -2911,7 +2500,7 @@
     </w:p>
     <w:p>
       <w:pPr>
-        <w:pStyle w:val="ListParagraph"/>
+        <w:pStyle w:val="Listeafsnit"/>
         <w:numPr>
           <w:ilvl w:val="1"/>
           <w:numId w:val="1"/>
@@ -2923,7 +2512,7 @@
     </w:p>
     <w:p>
       <w:pPr>
-        <w:pStyle w:val="ListParagraph"/>
+        <w:pStyle w:val="Listeafsnit"/>
         <w:numPr>
           <w:ilvl w:val="1"/>
           <w:numId w:val="1"/>
@@ -2935,7 +2524,7 @@
     </w:p>
     <w:p>
       <w:pPr>
-        <w:pStyle w:val="ListParagraph"/>
+        <w:pStyle w:val="Listeafsnit"/>
         <w:numPr>
           <w:ilvl w:val="1"/>
           <w:numId w:val="1"/>
@@ -2944,15 +2533,6 @@
       <w:r>
         <w:t>Weather</w:t>
       </w:r>
-    </w:p>
-    <w:p>
-      <w:pPr>
-        <w:pStyle w:val="ListParagraph"/>
-        <w:numPr>
-          <w:ilvl w:val="0"/>
-          <w:numId w:val="1"/>
-        </w:numPr>
-      </w:pPr>
     </w:p>
     <w:p>
       <w:pPr>
@@ -2973,7 +2553,7 @@
 </file>
 
 <file path=word/numbering.xml><?xml version="1.0" encoding="utf-8"?>
-<w:numbering xmlns:wpc="http://schemas.microsoft.com/office/word/2010/wordprocessingCanvas" xmlns:cx="http://schemas.microsoft.com/office/drawing/2014/chartex" xmlns:cx1="http://schemas.microsoft.com/office/drawing/2015/9/8/chartex" xmlns:cx2="http://schemas.microsoft.com/office/drawing/2015/10/21/chartex" xmlns:cx3="http://schemas.microsoft.com/office/drawing/2016/5/9/chartex" xmlns:cx4="http://schemas.microsoft.com/office/drawing/2016/5/10/chartex" xmlns:cx5="http://schemas.microsoft.com/office/drawing/2016/5/11/chartex" xmlns:cx6="http://schemas.microsoft.com/office/drawing/2016/5/12/chartex" xmlns:cx7="http://schemas.microsoft.com/office/drawing/2016/5/13/chartex" xmlns:cx8="http://schemas.microsoft.com/office/drawing/2016/5/14/chartex" xmlns:mc="http://schemas.openxmlformats.org/markup-compatibility/2006" xmlns:aink="http://schemas.microsoft.com/office/drawing/2016/ink" xmlns:am3d="http://schemas.microsoft.com/office/drawing/2017/model3d" xmlns:o="urn:schemas-microsoft-com:office:office" xmlns:r="http://schemas.openxmlformats.org/officeDocument/2006/relationships" xmlns:m="http://schemas.openxmlformats.org/officeDocument/2006/math" xmlns:v="urn:schemas-microsoft-com:vml" xmlns:wp14="http://schemas.microsoft.com/office/word/2010/wordprocessingDrawing" xmlns:wp="http://schemas.openxmlformats.org/drawingml/2006/wordprocessingDrawing" xmlns:w10="urn:schemas-microsoft-com:office:word" xmlns:w="http://schemas.openxmlformats.org/wordprocessingml/2006/main" xmlns:w14="http://schemas.microsoft.com/office/word/2010/wordml" xmlns:w15="http://schemas.microsoft.com/office/word/2012/wordml" xmlns:w16cid="http://schemas.microsoft.com/office/word/2016/wordml/cid" xmlns:w16se="http://schemas.microsoft.com/office/word/2015/wordml/symex" xmlns:wpg="http://schemas.microsoft.com/office/word/2010/wordprocessingGroup" xmlns:wpi="http://schemas.microsoft.com/office/word/2010/wordprocessingInk" xmlns:wne="http://schemas.microsoft.com/office/word/2006/wordml" xmlns:wps="http://schemas.microsoft.com/office/word/2010/wordprocessingShape" mc:Ignorable="w14 w15 w16se w16cid wp14">
+<w:numbering xmlns:wpc="http://schemas.microsoft.com/office/word/2010/wordprocessingCanvas" xmlns:cx="http://schemas.microsoft.com/office/drawing/2014/chartex" xmlns:cx1="http://schemas.microsoft.com/office/drawing/2015/9/8/chartex" xmlns:mc="http://schemas.openxmlformats.org/markup-compatibility/2006" xmlns:o="urn:schemas-microsoft-com:office:office" xmlns:r="http://schemas.openxmlformats.org/officeDocument/2006/relationships" xmlns:m="http://schemas.openxmlformats.org/officeDocument/2006/math" xmlns:v="urn:schemas-microsoft-com:vml" xmlns:wp14="http://schemas.microsoft.com/office/word/2010/wordprocessingDrawing" xmlns:wp="http://schemas.openxmlformats.org/drawingml/2006/wordprocessingDrawing" xmlns:w10="urn:schemas-microsoft-com:office:word" xmlns:w="http://schemas.openxmlformats.org/wordprocessingml/2006/main" xmlns:w14="http://schemas.microsoft.com/office/word/2010/wordml" xmlns:w15="http://schemas.microsoft.com/office/word/2012/wordml" xmlns:w16se="http://schemas.microsoft.com/office/word/2015/wordml/symex" xmlns:wpg="http://schemas.microsoft.com/office/word/2010/wordprocessingGroup" xmlns:wpi="http://schemas.microsoft.com/office/word/2010/wordprocessingInk" xmlns:wne="http://schemas.microsoft.com/office/word/2006/wordml" xmlns:wps="http://schemas.microsoft.com/office/word/2010/wordprocessingShape" mc:Ignorable="w14 w15 w16se wp14">
   <w:abstractNum w:abstractNumId="0" w15:restartNumberingAfterBreak="0">
     <w:nsid w:val="0EF330E7"/>
     <w:multiLevelType w:val="hybridMultilevel"/>
@@ -3441,7 +3021,7 @@
 </file>
 
 <file path=word/styles.xml><?xml version="1.0" encoding="utf-8"?>
-<w:styles xmlns:mc="http://schemas.openxmlformats.org/markup-compatibility/2006" xmlns:r="http://schemas.openxmlformats.org/officeDocument/2006/relationships" xmlns:w="http://schemas.openxmlformats.org/wordprocessingml/2006/main" xmlns:w14="http://schemas.microsoft.com/office/word/2010/wordml" xmlns:w15="http://schemas.microsoft.com/office/word/2012/wordml" xmlns:w16cid="http://schemas.microsoft.com/office/word/2016/wordml/cid" xmlns:w16se="http://schemas.microsoft.com/office/word/2015/wordml/symex" mc:Ignorable="w14 w15 w16se w16cid">
+<w:styles xmlns:mc="http://schemas.openxmlformats.org/markup-compatibility/2006" xmlns:r="http://schemas.openxmlformats.org/officeDocument/2006/relationships" xmlns:w="http://schemas.openxmlformats.org/wordprocessingml/2006/main" xmlns:w14="http://schemas.microsoft.com/office/word/2010/wordml" xmlns:w15="http://schemas.microsoft.com/office/word/2012/wordml" xmlns:w16se="http://schemas.microsoft.com/office/word/2015/wordml/symex" mc:Ignorable="w14 w15 w16se">
   <w:docDefaults>
     <w:rPrDefault>
       <w:rPr>
@@ -3457,7 +3037,7 @@
       </w:pPr>
     </w:pPrDefault>
   </w:docDefaults>
-  <w:latentStyles w:defLockedState="0" w:defUIPriority="99" w:defSemiHidden="0" w:defUnhideWhenUsed="0" w:defQFormat="0" w:count="377">
+  <w:latentStyles w:defLockedState="0" w:defUIPriority="99" w:defSemiHidden="0" w:defUnhideWhenUsed="0" w:defQFormat="0" w:count="371">
     <w:lsdException w:name="Normal" w:uiPriority="0" w:qFormat="1"/>
     <w:lsdException w:name="heading 1" w:uiPriority="9" w:qFormat="1"/>
     <w:lsdException w:name="heading 2" w:semiHidden="1" w:uiPriority="9" w:unhideWhenUsed="1" w:qFormat="1"/>
@@ -3563,6 +3143,7 @@
     <w:lsdException w:name="HTML Sample" w:semiHidden="1" w:unhideWhenUsed="1"/>
     <w:lsdException w:name="HTML Typewriter" w:semiHidden="1" w:unhideWhenUsed="1"/>
     <w:lsdException w:name="HTML Variable" w:semiHidden="1" w:unhideWhenUsed="1"/>
+    <w:lsdException w:name="Normal Table" w:semiHidden="1" w:unhideWhenUsed="1"/>
     <w:lsdException w:name="annotation subject" w:semiHidden="1" w:unhideWhenUsed="1"/>
     <w:lsdException w:name="No List" w:semiHidden="1" w:unhideWhenUsed="1"/>
     <w:lsdException w:name="Outline List 1" w:semiHidden="1" w:unhideWhenUsed="1"/>
@@ -3608,9 +3189,11 @@
     <w:lsdException w:name="Table Subtle 1" w:semiHidden="1" w:unhideWhenUsed="1"/>
     <w:lsdException w:name="Table Subtle 2" w:semiHidden="1" w:unhideWhenUsed="1"/>
     <w:lsdException w:name="Table Web 1" w:semiHidden="1" w:unhideWhenUsed="1"/>
+    <w:lsdException w:name="Table Web 2" w:semiHidden="1" w:unhideWhenUsed="1"/>
     <w:lsdException w:name="Table Web 3" w:semiHidden="1" w:unhideWhenUsed="1"/>
     <w:lsdException w:name="Balloon Text" w:semiHidden="1" w:unhideWhenUsed="1"/>
     <w:lsdException w:name="Table Grid" w:uiPriority="39"/>
+    <w:lsdException w:name="Table Theme" w:semiHidden="1" w:unhideWhenUsed="1"/>
     <w:lsdException w:name="Placeholder Text" w:semiHidden="1"/>
     <w:lsdException w:name="No Spacing" w:uiPriority="1" w:qFormat="1"/>
     <w:lsdException w:name="Light Shading" w:uiPriority="60"/>
@@ -3826,24 +3409,18 @@
     <w:lsdException w:name="List Table 5 Dark Accent 6" w:uiPriority="50"/>
     <w:lsdException w:name="List Table 6 Colorful Accent 6" w:uiPriority="51"/>
     <w:lsdException w:name="List Table 7 Colorful Accent 6" w:uiPriority="52"/>
-    <w:lsdException w:name="Mention" w:semiHidden="1" w:unhideWhenUsed="1"/>
-    <w:lsdException w:name="Smart Hyperlink" w:semiHidden="1" w:unhideWhenUsed="1"/>
-    <w:lsdException w:name="Hashtag" w:semiHidden="1" w:unhideWhenUsed="1"/>
-    <w:lsdException w:name="Unresolved Mention" w:semiHidden="1" w:unhideWhenUsed="1"/>
-    <w:lsdException w:name="Smart Link" w:semiHidden="1" w:unhideWhenUsed="1"/>
-    <w:lsdException w:name="Smart Link Error" w:semiHidden="1" w:unhideWhenUsed="1"/>
   </w:latentStyles>
   <w:style w:type="paragraph" w:default="1" w:styleId="Normal">
     <w:name w:val="Normal"/>
     <w:qFormat/>
   </w:style>
-  <w:style w:type="character" w:default="1" w:styleId="DefaultParagraphFont">
+  <w:style w:type="character" w:default="1" w:styleId="Standardskrifttypeiafsnit">
     <w:name w:val="Default Paragraph Font"/>
     <w:uiPriority w:val="1"/>
     <w:semiHidden/>
     <w:unhideWhenUsed/>
   </w:style>
-  <w:style w:type="table" w:default="1" w:styleId="TableNormal">
+  <w:style w:type="table" w:default="1" w:styleId="Tabel-Normal">
     <w:name w:val="Normal Table"/>
     <w:uiPriority w:val="99"/>
     <w:semiHidden/>
@@ -3858,13 +3435,13 @@
       </w:tblCellMar>
     </w:tblPr>
   </w:style>
-  <w:style w:type="numbering" w:default="1" w:styleId="NoList">
+  <w:style w:type="numbering" w:default="1" w:styleId="Ingenoversigt">
     <w:name w:val="No List"/>
     <w:uiPriority w:val="99"/>
     <w:semiHidden/>
     <w:unhideWhenUsed/>
   </w:style>
-  <w:style w:type="paragraph" w:styleId="ListParagraph">
+  <w:style w:type="paragraph" w:styleId="Listeafsnit">
     <w:name w:val="List Paragraph"/>
     <w:basedOn w:val="Normal"/>
     <w:uiPriority w:val="34"/>

</xml_diff>